<commit_message>
agregados archivos referentes a documentación
</commit_message>
<xml_diff>
--- a/Formato E1 - Modalidad B2023.docx
+++ b/Formato E1 - Modalidad B2023.docx
@@ -652,40 +652,75 @@
           </w:tcPr>
           <w:p>
             <w:pPr>
-              <w:rPr>
-                <w:rFonts w:ascii="Arial" w:eastAsia="Arial" w:hAnsi="Arial" w:cs="Arial"/>
-                <w:b/>
-              </w:rPr>
-            </w:pPr>
-          </w:p>
-          <w:p>
-            <w:pPr>
-              <w:rPr>
-                <w:rFonts w:ascii="Arial" w:eastAsia="Arial" w:hAnsi="Arial" w:cs="Arial"/>
-                <w:sz w:val="22"/>
-                <w:szCs w:val="22"/>
-              </w:rPr>
-            </w:pPr>
-            <w:r>
-              <w:rPr>
-                <w:rFonts w:ascii="Arial" w:eastAsia="Arial" w:hAnsi="Arial" w:cs="Arial"/>
-                <w:sz w:val="22"/>
-                <w:szCs w:val="22"/>
-              </w:rPr>
-              <w:t>Para la venta a empresas que se dedican al procesado de cacao, durante el proceso de corte de las vainas de cacao, se necesitan clasificar las distintas variedades de cacao existentes en un solo campo de cultivo, lo cual requiere cierto nivel de experiencia, además de que dicha clasificación es realizada directamente por el personal que tiene contacto directo con la planta, ello conlleva que en clasificación pueda haber errores.</w:t>
-            </w:r>
-          </w:p>
-          <w:p>
-            <w:pPr>
-              <w:rPr>
-                <w:rFonts w:ascii="Arial" w:eastAsia="Arial" w:hAnsi="Arial" w:cs="Arial"/>
-                <w:sz w:val="22"/>
-                <w:szCs w:val="22"/>
-              </w:rPr>
-            </w:pPr>
-          </w:p>
-          <w:p>
-            <w:pPr>
+              <w:spacing w:line="360" w:lineRule="auto"/>
+              <w:rPr>
+                <w:rFonts w:ascii="Arial" w:eastAsia="Arial" w:hAnsi="Arial" w:cs="Arial"/>
+                <w:sz w:val="22"/>
+                <w:szCs w:val="22"/>
+              </w:rPr>
+            </w:pPr>
+            <w:r>
+              <w:rPr>
+                <w:rFonts w:ascii="Arial" w:eastAsia="Arial" w:hAnsi="Arial" w:cs="Arial"/>
+                <w:sz w:val="22"/>
+                <w:szCs w:val="22"/>
+              </w:rPr>
+              <w:t>D</w:t>
+            </w:r>
+            <w:r>
+              <w:rPr>
+                <w:rFonts w:ascii="Arial" w:eastAsia="Arial" w:hAnsi="Arial" w:cs="Arial"/>
+                <w:sz w:val="22"/>
+                <w:szCs w:val="22"/>
+              </w:rPr>
+              <w:t>urante el proceso de corte de las vainas de cacao,</w:t>
+            </w:r>
+            <w:r>
+              <w:rPr>
+                <w:rFonts w:ascii="Arial" w:eastAsia="Arial" w:hAnsi="Arial" w:cs="Arial"/>
+                <w:sz w:val="22"/>
+                <w:szCs w:val="22"/>
+              </w:rPr>
+              <w:t xml:space="preserve"> las empresas que se dedican al procesado de cacao </w:t>
+            </w:r>
+            <w:r>
+              <w:rPr>
+                <w:rFonts w:ascii="Arial" w:eastAsia="Arial" w:hAnsi="Arial" w:cs="Arial"/>
+                <w:sz w:val="22"/>
+                <w:szCs w:val="22"/>
+              </w:rPr>
+              <w:t>necesitan clasificar las distintas variedades de cacao existentes en un solo campo de cultivo, lo cual requiere cierto nivel de experiencia, además de que dicha clasificación es realizada directamente por el personal que tiene contacto directo con la planta, ello conlleva que en</w:t>
+            </w:r>
+            <w:r>
+              <w:rPr>
+                <w:rFonts w:ascii="Arial" w:eastAsia="Arial" w:hAnsi="Arial" w:cs="Arial"/>
+                <w:sz w:val="22"/>
+                <w:szCs w:val="22"/>
+              </w:rPr>
+              <w:t xml:space="preserve"> dicho proceso </w:t>
+            </w:r>
+            <w:r>
+              <w:rPr>
+                <w:rFonts w:ascii="Arial" w:eastAsia="Arial" w:hAnsi="Arial" w:cs="Arial"/>
+                <w:sz w:val="22"/>
+                <w:szCs w:val="22"/>
+              </w:rPr>
+              <w:t>pueda haber errores.</w:t>
+            </w:r>
+          </w:p>
+          <w:p>
+            <w:pPr>
+              <w:spacing w:line="360" w:lineRule="auto"/>
+              <w:rPr>
+                <w:rFonts w:ascii="Arial" w:eastAsia="Arial" w:hAnsi="Arial" w:cs="Arial"/>
+                <w:sz w:val="22"/>
+                <w:szCs w:val="22"/>
+              </w:rPr>
+            </w:pPr>
+          </w:p>
+          <w:p>
+            <w:pPr>
+              <w:spacing w:line="360" w:lineRule="auto"/>
               <w:jc w:val="both"/>
               <w:rPr>
                 <w:rFonts w:ascii="Arial" w:eastAsia="Arial" w:hAnsi="Arial" w:cs="Arial"/>
@@ -699,16 +734,80 @@
                 <w:sz w:val="22"/>
                 <w:szCs w:val="22"/>
               </w:rPr>
-              <w:t>A través de una aplicación que utilice algoritmos de inteligencia artificial, se puede optimizar la tarea de clasificación de las vainas, ayudando al personal encargado a realizar la tarea sin necesidad de que sea requerida cierto nivel de experiencia. Dicha aplicación deberá funcionar sin conexión a internet debido a que en la mayoría de las zonas donde se realiza dicha actividad no cuentan con conexión a internet.</w:t>
-            </w:r>
-          </w:p>
-          <w:p>
-            <w:pPr>
-              <w:rPr>
-                <w:rFonts w:ascii="Arial" w:eastAsia="Arial" w:hAnsi="Arial" w:cs="Arial"/>
-                <w:b/>
-              </w:rPr>
-            </w:pPr>
+              <w:t>La idea del proyecto es que a</w:t>
+            </w:r>
+            <w:r>
+              <w:rPr>
+                <w:rFonts w:ascii="Arial" w:eastAsia="Arial" w:hAnsi="Arial" w:cs="Arial"/>
+                <w:sz w:val="22"/>
+                <w:szCs w:val="22"/>
+              </w:rPr>
+              <w:t xml:space="preserve"> través de una aplicación </w:t>
+            </w:r>
+            <w:r>
+              <w:rPr>
+                <w:rFonts w:ascii="Arial" w:eastAsia="Arial" w:hAnsi="Arial" w:cs="Arial"/>
+                <w:sz w:val="22"/>
+                <w:szCs w:val="22"/>
+              </w:rPr>
+              <w:t xml:space="preserve">móvil </w:t>
+            </w:r>
+            <w:r>
+              <w:rPr>
+                <w:rFonts w:ascii="Arial" w:eastAsia="Arial" w:hAnsi="Arial" w:cs="Arial"/>
+                <w:sz w:val="22"/>
+                <w:szCs w:val="22"/>
+              </w:rPr>
+              <w:t xml:space="preserve">que utilice algoritmos de inteligencia artificial, se puede optimizar la tarea de clasificación de las vainas, ayudando al personal encargado a realizar </w:t>
+            </w:r>
+            <w:r>
+              <w:rPr>
+                <w:rFonts w:ascii="Arial" w:eastAsia="Arial" w:hAnsi="Arial" w:cs="Arial"/>
+                <w:sz w:val="22"/>
+                <w:szCs w:val="22"/>
+              </w:rPr>
+              <w:t>dicha</w:t>
+            </w:r>
+            <w:r>
+              <w:rPr>
+                <w:rFonts w:ascii="Arial" w:eastAsia="Arial" w:hAnsi="Arial" w:cs="Arial"/>
+                <w:sz w:val="22"/>
+                <w:szCs w:val="22"/>
+              </w:rPr>
+              <w:t xml:space="preserve"> tarea sin necesidad de que sea requerida cierto nivel de experiencia. </w:t>
+            </w:r>
+            <w:r>
+              <w:rPr>
+                <w:rFonts w:ascii="Arial" w:eastAsia="Arial" w:hAnsi="Arial" w:cs="Arial"/>
+                <w:sz w:val="22"/>
+                <w:szCs w:val="22"/>
+              </w:rPr>
+              <w:t>Para su uso en campo, es necesario que la</w:t>
+            </w:r>
+            <w:r>
+              <w:rPr>
+                <w:rFonts w:ascii="Arial" w:eastAsia="Arial" w:hAnsi="Arial" w:cs="Arial"/>
+                <w:sz w:val="22"/>
+                <w:szCs w:val="22"/>
+              </w:rPr>
+              <w:t xml:space="preserve"> aplicación funcion</w:t>
+            </w:r>
+            <w:r>
+              <w:rPr>
+                <w:rFonts w:ascii="Arial" w:eastAsia="Arial" w:hAnsi="Arial" w:cs="Arial"/>
+                <w:sz w:val="22"/>
+                <w:szCs w:val="22"/>
+              </w:rPr>
+              <w:t>e</w:t>
+            </w:r>
+            <w:r>
+              <w:rPr>
+                <w:rFonts w:ascii="Arial" w:eastAsia="Arial" w:hAnsi="Arial" w:cs="Arial"/>
+                <w:sz w:val="22"/>
+                <w:szCs w:val="22"/>
+              </w:rPr>
+              <w:t xml:space="preserve"> sin conexión a internet debido a que en la mayoría de las zonas donde se realiza dicha actividad no cuentan con conexión a internet.</w:t>
+            </w:r>
           </w:p>
         </w:tc>
       </w:tr>
@@ -870,6 +969,7 @@
           <w:p>
             <w:pPr>
               <w:pStyle w:val="NormalWeb"/>
+              <w:spacing w:before="0" w:beforeAutospacing="0" w:line="360" w:lineRule="auto"/>
               <w:jc w:val="both"/>
               <w:rPr>
                 <w:rFonts w:ascii="Arial" w:hAnsi="Arial" w:cs="Arial"/>
@@ -883,12 +983,125 @@
                 <w:sz w:val="22"/>
                 <w:szCs w:val="22"/>
               </w:rPr>
-              <w:t>En primer lugar, la IA se caracteriza por su capacidad para automatizar procesos, y esta propuesta busca automatizar y mejorar la tarea de clasificación de las vainas de cacao, que actualmente depende en gran medida de la experiencia del personal. La IA permitirá que esta tarea se realice de manera más eficiente y precisa.</w:t>
+              <w:t>Las técnicas de</w:t>
+            </w:r>
+            <w:r>
+              <w:rPr>
+                <w:rFonts w:ascii="Arial" w:hAnsi="Arial" w:cs="Arial"/>
+                <w:sz w:val="22"/>
+                <w:szCs w:val="22"/>
+              </w:rPr>
+              <w:t xml:space="preserve"> IA se caracterizan</w:t>
+            </w:r>
+            <w:r>
+              <w:rPr>
+                <w:rFonts w:ascii="Arial" w:hAnsi="Arial" w:cs="Arial"/>
+                <w:sz w:val="22"/>
+                <w:szCs w:val="22"/>
+              </w:rPr>
+              <w:t xml:space="preserve"> por su capacidad para </w:t>
+            </w:r>
+            <w:r>
+              <w:rPr>
+                <w:rFonts w:ascii="Arial" w:hAnsi="Arial" w:cs="Arial"/>
+                <w:sz w:val="22"/>
+                <w:szCs w:val="22"/>
+              </w:rPr>
+              <w:t>optimizar</w:t>
+            </w:r>
+            <w:r>
+              <w:rPr>
+                <w:rFonts w:ascii="Arial" w:hAnsi="Arial" w:cs="Arial"/>
+                <w:sz w:val="22"/>
+                <w:szCs w:val="22"/>
+              </w:rPr>
+              <w:t xml:space="preserve"> procesos</w:t>
+            </w:r>
+            <w:r>
+              <w:rPr>
+                <w:rFonts w:ascii="Arial" w:hAnsi="Arial" w:cs="Arial"/>
+                <w:sz w:val="22"/>
+                <w:szCs w:val="22"/>
+              </w:rPr>
+              <w:t xml:space="preserve">. Este proyecto </w:t>
+            </w:r>
+            <w:r>
+              <w:rPr>
+                <w:rFonts w:ascii="Arial" w:hAnsi="Arial" w:cs="Arial"/>
+                <w:sz w:val="22"/>
+                <w:szCs w:val="22"/>
+              </w:rPr>
+              <w:t>busca mejorar la tarea de clasificación de las vainas de cacao</w:t>
+            </w:r>
+            <w:r>
+              <w:rPr>
+                <w:rFonts w:ascii="Arial" w:hAnsi="Arial" w:cs="Arial"/>
+                <w:sz w:val="22"/>
+                <w:szCs w:val="22"/>
+              </w:rPr>
+              <w:t xml:space="preserve"> durante el proceso de selección para su posterior procesamiento</w:t>
+            </w:r>
+            <w:r>
+              <w:rPr>
+                <w:rFonts w:ascii="Arial" w:hAnsi="Arial" w:cs="Arial"/>
+                <w:sz w:val="22"/>
+                <w:szCs w:val="22"/>
+              </w:rPr>
+              <w:t>, que actualmente depende en gran medida de la experiencia del personal. La</w:t>
+            </w:r>
+            <w:r>
+              <w:rPr>
+                <w:rFonts w:ascii="Arial" w:hAnsi="Arial" w:cs="Arial"/>
+                <w:sz w:val="22"/>
+                <w:szCs w:val="22"/>
+              </w:rPr>
+              <w:t xml:space="preserve">s técnicas de </w:t>
+            </w:r>
+            <w:r>
+              <w:rPr>
+                <w:rFonts w:ascii="Arial" w:hAnsi="Arial" w:cs="Arial"/>
+                <w:sz w:val="22"/>
+                <w:szCs w:val="22"/>
+              </w:rPr>
+              <w:t xml:space="preserve">IA </w:t>
+            </w:r>
+            <w:r>
+              <w:rPr>
+                <w:rFonts w:ascii="Arial" w:hAnsi="Arial" w:cs="Arial"/>
+                <w:sz w:val="22"/>
+                <w:szCs w:val="22"/>
+              </w:rPr>
+              <w:t xml:space="preserve">aplicadas en una app móvil </w:t>
+            </w:r>
+            <w:r>
+              <w:rPr>
+                <w:rFonts w:ascii="Arial" w:hAnsi="Arial" w:cs="Arial"/>
+                <w:sz w:val="22"/>
+                <w:szCs w:val="22"/>
+              </w:rPr>
+              <w:t>permitirá</w:t>
+            </w:r>
+            <w:r>
+              <w:rPr>
+                <w:rFonts w:ascii="Arial" w:hAnsi="Arial" w:cs="Arial"/>
+                <w:sz w:val="22"/>
+                <w:szCs w:val="22"/>
+              </w:rPr>
+              <w:t>n</w:t>
+            </w:r>
+            <w:r>
+              <w:rPr>
+                <w:rFonts w:ascii="Arial" w:hAnsi="Arial" w:cs="Arial"/>
+                <w:sz w:val="22"/>
+                <w:szCs w:val="22"/>
+              </w:rPr>
+              <w:t xml:space="preserve"> que esta tarea se realice de manera más eficiente y precisa.</w:t>
             </w:r>
           </w:p>
           <w:p>
             <w:pPr>
               <w:pStyle w:val="NormalWeb"/>
+              <w:spacing w:line="360" w:lineRule="auto"/>
               <w:jc w:val="both"/>
               <w:rPr>
                 <w:rFonts w:ascii="Arial" w:hAnsi="Arial" w:cs="Arial"/>
@@ -902,12 +1115,118 @@
                 <w:sz w:val="22"/>
                 <w:szCs w:val="22"/>
               </w:rPr>
-              <w:t>Además, la propuesta encaja perfectamente con el objetivo de optimizar los recursos humanos, que es fundamental en la modalidad B de IA. Eliminar la necesidad de una gran experiencia por parte del personal para la clasificación de las vainas de cacao mejorará la productividad y reducirá los posibles errores humanos en el proceso.</w:t>
+              <w:lastRenderedPageBreak/>
+              <w:t>El proyecto tiene como propósito explorar la posibilidad</w:t>
+            </w:r>
+            <w:r>
+              <w:rPr>
+                <w:rFonts w:ascii="Arial" w:hAnsi="Arial" w:cs="Arial"/>
+                <w:sz w:val="22"/>
+                <w:szCs w:val="22"/>
+              </w:rPr>
+              <w:t xml:space="preserve"> de </w:t>
+            </w:r>
+            <w:r>
+              <w:rPr>
+                <w:rFonts w:ascii="Arial" w:hAnsi="Arial" w:cs="Arial"/>
+                <w:sz w:val="22"/>
+                <w:szCs w:val="22"/>
+              </w:rPr>
+              <w:t>aplicar IA a procesos propios del sector agroindustrial del estado de Tabasco</w:t>
+            </w:r>
+            <w:r>
+              <w:rPr>
+                <w:rFonts w:ascii="Arial" w:hAnsi="Arial" w:cs="Arial"/>
+                <w:sz w:val="22"/>
+                <w:szCs w:val="22"/>
+              </w:rPr>
+              <w:t>.</w:t>
+            </w:r>
+            <w:r>
+              <w:rPr>
+                <w:rFonts w:ascii="Arial" w:hAnsi="Arial" w:cs="Arial"/>
+                <w:sz w:val="22"/>
+                <w:szCs w:val="22"/>
+              </w:rPr>
+              <w:t xml:space="preserve"> Haciendo uso de tecnología móvil es posible</w:t>
+            </w:r>
+            <w:r>
+              <w:rPr>
+                <w:rFonts w:ascii="Arial" w:hAnsi="Arial" w:cs="Arial"/>
+                <w:sz w:val="22"/>
+                <w:szCs w:val="22"/>
+              </w:rPr>
+              <w:t xml:space="preserve"> reducir</w:t>
+            </w:r>
+            <w:r>
+              <w:rPr>
+                <w:rFonts w:ascii="Arial" w:hAnsi="Arial" w:cs="Arial"/>
+                <w:sz w:val="22"/>
+                <w:szCs w:val="22"/>
+              </w:rPr>
+              <w:t xml:space="preserve"> la</w:t>
+            </w:r>
+            <w:r>
+              <w:rPr>
+                <w:rFonts w:ascii="Arial" w:hAnsi="Arial" w:cs="Arial"/>
+                <w:sz w:val="22"/>
+                <w:szCs w:val="22"/>
+              </w:rPr>
+              <w:t xml:space="preserve"> experiencia </w:t>
+            </w:r>
+            <w:r>
+              <w:rPr>
+                <w:rFonts w:ascii="Arial" w:hAnsi="Arial" w:cs="Arial"/>
+                <w:sz w:val="22"/>
+                <w:szCs w:val="22"/>
+              </w:rPr>
+              <w:t xml:space="preserve">necesaria en el personal </w:t>
+            </w:r>
+            <w:r>
+              <w:rPr>
+                <w:rFonts w:ascii="Arial" w:hAnsi="Arial" w:cs="Arial"/>
+                <w:sz w:val="22"/>
+                <w:szCs w:val="22"/>
+              </w:rPr>
+              <w:t>para la clasificación de las vainas de cacao</w:t>
+            </w:r>
+            <w:r>
+              <w:rPr>
+                <w:rFonts w:ascii="Arial" w:hAnsi="Arial" w:cs="Arial"/>
+                <w:sz w:val="22"/>
+                <w:szCs w:val="22"/>
+              </w:rPr>
+              <w:t>, lo cual</w:t>
+            </w:r>
+            <w:r>
+              <w:rPr>
+                <w:rFonts w:ascii="Arial" w:hAnsi="Arial" w:cs="Arial"/>
+                <w:sz w:val="22"/>
+                <w:szCs w:val="22"/>
+              </w:rPr>
+              <w:t xml:space="preserve"> mejorará la productividad y reducirá los posibles errores humanos </w:t>
+            </w:r>
+            <w:r>
+              <w:rPr>
+                <w:rFonts w:ascii="Arial" w:hAnsi="Arial" w:cs="Arial"/>
+                <w:sz w:val="22"/>
+                <w:szCs w:val="22"/>
+              </w:rPr>
+              <w:t xml:space="preserve">que pudiese haber </w:t>
+            </w:r>
+            <w:r>
+              <w:rPr>
+                <w:rFonts w:ascii="Arial" w:hAnsi="Arial" w:cs="Arial"/>
+                <w:sz w:val="22"/>
+                <w:szCs w:val="22"/>
+              </w:rPr>
+              <w:t>en el proceso.</w:t>
             </w:r>
           </w:p>
           <w:p>
             <w:pPr>
               <w:pStyle w:val="NormalWeb"/>
+              <w:spacing w:after="0" w:afterAutospacing="0" w:line="360" w:lineRule="auto"/>
               <w:jc w:val="both"/>
               <w:rPr>
                 <w:rFonts w:ascii="Arial" w:hAnsi="Arial" w:cs="Arial"/>
@@ -921,24 +1240,144 @@
                 <w:sz w:val="22"/>
                 <w:szCs w:val="22"/>
               </w:rPr>
-              <w:t>La aplicación de algoritmos de IA representa una tecnología de vanguardia que está transformando varios sectores de la industria, y esta propuesta demuestra cómo se puede aplicar de manera innovadora en el contexto agrícola, mejorando significativamente las prácticas tradicionales.</w:t>
-            </w:r>
-          </w:p>
-          <w:p>
-            <w:pPr>
-              <w:jc w:val="both"/>
-              <w:rPr>
-                <w:rFonts w:ascii="Arial" w:eastAsia="Arial" w:hAnsi="Arial" w:cs="Arial"/>
-              </w:rPr>
-            </w:pPr>
-          </w:p>
-          <w:p>
-            <w:pPr>
-              <w:jc w:val="both"/>
-              <w:rPr>
-                <w:rFonts w:ascii="Arial" w:eastAsia="Arial" w:hAnsi="Arial" w:cs="Arial"/>
-              </w:rPr>
-            </w:pPr>
+              <w:t xml:space="preserve">La aplicación de algoritmos de </w:t>
+            </w:r>
+            <w:r>
+              <w:rPr>
+                <w:rFonts w:ascii="Arial" w:hAnsi="Arial" w:cs="Arial"/>
+                <w:sz w:val="22"/>
+                <w:szCs w:val="22"/>
+              </w:rPr>
+              <w:t>I</w:t>
+            </w:r>
+            <w:r>
+              <w:rPr>
+                <w:rFonts w:ascii="Arial" w:hAnsi="Arial" w:cs="Arial"/>
+                <w:sz w:val="22"/>
+                <w:szCs w:val="22"/>
+              </w:rPr>
+              <w:t>A en el sector agroindustrial</w:t>
+            </w:r>
+            <w:r>
+              <w:rPr>
+                <w:rFonts w:ascii="Arial" w:hAnsi="Arial" w:cs="Arial"/>
+                <w:sz w:val="22"/>
+                <w:szCs w:val="22"/>
+              </w:rPr>
+              <w:t xml:space="preserve"> representa un avance </w:t>
+            </w:r>
+            <w:r>
+              <w:rPr>
+                <w:rFonts w:ascii="Arial" w:hAnsi="Arial" w:cs="Arial"/>
+                <w:sz w:val="22"/>
+                <w:szCs w:val="22"/>
+              </w:rPr>
+              <w:t>de vanguardia</w:t>
+            </w:r>
+            <w:r>
+              <w:rPr>
+                <w:rFonts w:ascii="Arial" w:hAnsi="Arial" w:cs="Arial"/>
+                <w:sz w:val="22"/>
+                <w:szCs w:val="22"/>
+              </w:rPr>
+              <w:t>,</w:t>
+            </w:r>
+            <w:r>
+              <w:rPr>
+                <w:rFonts w:ascii="Arial" w:hAnsi="Arial" w:cs="Arial"/>
+                <w:sz w:val="22"/>
+                <w:szCs w:val="22"/>
+              </w:rPr>
+              <w:t xml:space="preserve"> que está transformando varios sectores de</w:t>
+            </w:r>
+            <w:r>
+              <w:rPr>
+                <w:rFonts w:ascii="Arial" w:hAnsi="Arial" w:cs="Arial"/>
+                <w:sz w:val="22"/>
+                <w:szCs w:val="22"/>
+              </w:rPr>
+              <w:t xml:space="preserve">l ecosistema </w:t>
+            </w:r>
+            <w:r>
+              <w:rPr>
+                <w:rFonts w:ascii="Arial" w:hAnsi="Arial" w:cs="Arial"/>
+                <w:sz w:val="22"/>
+                <w:szCs w:val="22"/>
+              </w:rPr>
+              <w:t>en algunas regiones del mundo</w:t>
+            </w:r>
+            <w:r>
+              <w:rPr>
+                <w:rFonts w:ascii="Arial" w:hAnsi="Arial" w:cs="Arial"/>
+                <w:sz w:val="22"/>
+                <w:szCs w:val="22"/>
+              </w:rPr>
+              <w:t>;</w:t>
+            </w:r>
+            <w:r>
+              <w:rPr>
+                <w:rFonts w:ascii="Arial" w:hAnsi="Arial" w:cs="Arial"/>
+                <w:sz w:val="22"/>
+                <w:szCs w:val="22"/>
+              </w:rPr>
+              <w:t xml:space="preserve"> su uso específico en el sector cacaotero, representa un avance</w:t>
+            </w:r>
+            <w:r>
+              <w:rPr>
+                <w:rFonts w:ascii="Arial" w:hAnsi="Arial" w:cs="Arial"/>
+                <w:sz w:val="22"/>
+                <w:szCs w:val="22"/>
+              </w:rPr>
+              <w:t xml:space="preserve"> que</w:t>
+            </w:r>
+            <w:r>
+              <w:rPr>
+                <w:rFonts w:ascii="Arial" w:hAnsi="Arial" w:cs="Arial"/>
+                <w:sz w:val="22"/>
+                <w:szCs w:val="22"/>
+              </w:rPr>
+              <w:t xml:space="preserve"> además de </w:t>
+            </w:r>
+            <w:r>
+              <w:rPr>
+                <w:rFonts w:ascii="Arial" w:hAnsi="Arial" w:cs="Arial"/>
+                <w:sz w:val="22"/>
+                <w:szCs w:val="22"/>
+              </w:rPr>
+              <w:t xml:space="preserve">agregar </w:t>
+            </w:r>
+            <w:r>
+              <w:rPr>
+                <w:rFonts w:ascii="Arial" w:hAnsi="Arial" w:cs="Arial"/>
+                <w:sz w:val="22"/>
+                <w:szCs w:val="22"/>
+              </w:rPr>
+              <w:t xml:space="preserve">valor agregado a la cadena de suministro, </w:t>
+            </w:r>
+            <w:r>
+              <w:rPr>
+                <w:rFonts w:ascii="Arial" w:hAnsi="Arial" w:cs="Arial"/>
+                <w:sz w:val="22"/>
+                <w:szCs w:val="22"/>
+              </w:rPr>
+              <w:t>mejora</w:t>
+            </w:r>
+            <w:r>
+              <w:rPr>
+                <w:rFonts w:ascii="Arial" w:hAnsi="Arial" w:cs="Arial"/>
+                <w:sz w:val="22"/>
+                <w:szCs w:val="22"/>
+              </w:rPr>
+              <w:t xml:space="preserve"> la</w:t>
+            </w:r>
+            <w:r>
+              <w:rPr>
+                <w:rFonts w:ascii="Arial" w:hAnsi="Arial" w:cs="Arial"/>
+                <w:sz w:val="22"/>
+                <w:szCs w:val="22"/>
+              </w:rPr>
+              <w:t>s prácticas tradicionales.</w:t>
+            </w:r>
           </w:p>
         </w:tc>
       </w:tr>
@@ -1018,28 +1457,176 @@
           <w:p>
             <w:pPr>
               <w:pStyle w:val="NormalWeb"/>
-              <w:rPr>
-                <w:rFonts w:ascii="Arial" w:hAnsi="Arial" w:cs="Arial"/>
-                <w:sz w:val="22"/>
-                <w:szCs w:val="22"/>
-              </w:rPr>
-            </w:pPr>
-            <w:r>
-              <w:rPr>
-                <w:rFonts w:ascii="Arial" w:hAnsi="Arial" w:cs="Arial"/>
-                <w:sz w:val="22"/>
-                <w:szCs w:val="22"/>
-              </w:rPr>
-              <w:t>Esta propuesta se distingue por su enfoque innovador al aplicar la inteligencia artificial (IA) en un sector tradicionalmente agrícola, como el procesamiento de cacao. Esta aplicación única de la IA en la agricultura demuestra la capacidad de la tecnología para trascender los límites convencionales y transformar industrias de manera creativa.</w:t>
-            </w:r>
-          </w:p>
-          <w:p>
-            <w:pPr>
-              <w:jc w:val="both"/>
-              <w:rPr>
-                <w:rFonts w:ascii="Arial" w:eastAsia="Arial" w:hAnsi="Arial" w:cs="Arial"/>
-              </w:rPr>
-            </w:pPr>
+              <w:spacing w:line="360" w:lineRule="auto"/>
+              <w:rPr>
+                <w:rFonts w:ascii="Arial" w:hAnsi="Arial" w:cs="Arial"/>
+                <w:sz w:val="22"/>
+                <w:szCs w:val="22"/>
+              </w:rPr>
+            </w:pPr>
+            <w:r>
+              <w:rPr>
+                <w:rFonts w:ascii="Arial" w:hAnsi="Arial" w:cs="Arial"/>
+                <w:sz w:val="22"/>
+                <w:szCs w:val="22"/>
+              </w:rPr>
+              <w:t>En el presente trabajo se puede resaltar el uso de tecnologías como</w:t>
+            </w:r>
+            <w:r>
+              <w:rPr>
+                <w:rFonts w:ascii="Arial" w:hAnsi="Arial" w:cs="Arial"/>
+                <w:sz w:val="22"/>
+                <w:szCs w:val="22"/>
+              </w:rPr>
+              <w:t xml:space="preserve"> son</w:t>
+            </w:r>
+            <w:r>
+              <w:rPr>
+                <w:rFonts w:ascii="Arial" w:hAnsi="Arial" w:cs="Arial"/>
+                <w:sz w:val="22"/>
+                <w:szCs w:val="22"/>
+              </w:rPr>
+              <w:t xml:space="preserve"> el desarrollo de aplicaciones móviles</w:t>
+            </w:r>
+            <w:r>
+              <w:rPr>
+                <w:rFonts w:ascii="Arial" w:hAnsi="Arial" w:cs="Arial"/>
+                <w:sz w:val="22"/>
+                <w:szCs w:val="22"/>
+              </w:rPr>
+              <w:t xml:space="preserve"> utilizando el framework de desarrollo Flutter que en conjunto con el lenguaje Dart, presentan una opción bastante robusta para la creación de aplicaciones con integración de IA;</w:t>
+            </w:r>
+            <w:r>
+              <w:rPr>
+                <w:rFonts w:ascii="Arial" w:hAnsi="Arial" w:cs="Arial"/>
+                <w:sz w:val="22"/>
+                <w:szCs w:val="22"/>
+              </w:rPr>
+              <w:t xml:space="preserve"> </w:t>
+            </w:r>
+            <w:r>
+              <w:rPr>
+                <w:rFonts w:ascii="Arial" w:hAnsi="Arial" w:cs="Arial"/>
+                <w:sz w:val="22"/>
+                <w:szCs w:val="22"/>
+              </w:rPr>
+              <w:t>de igual manera se hace</w:t>
+            </w:r>
+            <w:r>
+              <w:rPr>
+                <w:rFonts w:ascii="Arial" w:hAnsi="Arial" w:cs="Arial"/>
+                <w:sz w:val="22"/>
+                <w:szCs w:val="22"/>
+              </w:rPr>
+              <w:t xml:space="preserve"> uso de técnicas de IA</w:t>
+            </w:r>
+            <w:r>
+              <w:rPr>
+                <w:rFonts w:ascii="Arial" w:hAnsi="Arial" w:cs="Arial"/>
+                <w:sz w:val="22"/>
+                <w:szCs w:val="22"/>
+              </w:rPr>
+              <w:t xml:space="preserve">, </w:t>
+            </w:r>
+            <w:r>
+              <w:rPr>
+                <w:rFonts w:ascii="Arial" w:hAnsi="Arial" w:cs="Arial"/>
+                <w:sz w:val="22"/>
+                <w:szCs w:val="22"/>
+              </w:rPr>
+              <w:t>específicamente de</w:t>
+            </w:r>
+            <w:r>
+              <w:rPr>
+                <w:rFonts w:ascii="Arial" w:hAnsi="Arial" w:cs="Arial"/>
+                <w:sz w:val="22"/>
+                <w:szCs w:val="22"/>
+              </w:rPr>
+              <w:t xml:space="preserve"> </w:t>
+            </w:r>
+            <w:r>
+              <w:rPr>
+                <w:rFonts w:ascii="Arial" w:hAnsi="Arial" w:cs="Arial"/>
+                <w:sz w:val="22"/>
+                <w:szCs w:val="22"/>
+              </w:rPr>
+              <w:t xml:space="preserve">algoritmos de </w:t>
+            </w:r>
+            <w:r>
+              <w:rPr>
+                <w:rFonts w:ascii="Arial" w:hAnsi="Arial" w:cs="Arial"/>
+                <w:sz w:val="22"/>
+                <w:szCs w:val="22"/>
+              </w:rPr>
+              <w:t>redes neuronales</w:t>
+            </w:r>
+            <w:r>
+              <w:rPr>
+                <w:rFonts w:ascii="Arial" w:hAnsi="Arial" w:cs="Arial"/>
+                <w:sz w:val="22"/>
+                <w:szCs w:val="22"/>
+              </w:rPr>
+              <w:t>, caso de las redes neuronales convolucionales, las cuales dada su naturaleza, presentan una opción viable para el manejo de imágenes.</w:t>
+            </w:r>
+          </w:p>
+          <w:p>
+            <w:pPr>
+              <w:pStyle w:val="NormalWeb"/>
+              <w:spacing w:line="360" w:lineRule="auto"/>
+              <w:rPr>
+                <w:rFonts w:ascii="Arial" w:hAnsi="Arial" w:cs="Arial"/>
+                <w:sz w:val="22"/>
+                <w:szCs w:val="22"/>
+              </w:rPr>
+            </w:pPr>
+            <w:r>
+              <w:rPr>
+                <w:rFonts w:ascii="Arial" w:hAnsi="Arial" w:cs="Arial"/>
+                <w:sz w:val="22"/>
+                <w:szCs w:val="22"/>
+              </w:rPr>
+              <w:t>E</w:t>
+            </w:r>
+            <w:r>
+              <w:rPr>
+                <w:rFonts w:ascii="Arial" w:hAnsi="Arial" w:cs="Arial"/>
+                <w:sz w:val="22"/>
+                <w:szCs w:val="22"/>
+              </w:rPr>
+              <w:t>xplorando</w:t>
+            </w:r>
+            <w:r>
+              <w:rPr>
+                <w:rFonts w:ascii="Arial" w:hAnsi="Arial" w:cs="Arial"/>
+                <w:sz w:val="22"/>
+                <w:szCs w:val="22"/>
+              </w:rPr>
+              <w:t xml:space="preserve"> el uso de las tecnologías mencionadas anteriormente</w:t>
+            </w:r>
+            <w:r>
+              <w:rPr>
+                <w:rFonts w:ascii="Arial" w:hAnsi="Arial" w:cs="Arial"/>
+                <w:sz w:val="22"/>
+                <w:szCs w:val="22"/>
+              </w:rPr>
+              <w:t xml:space="preserve"> en el sector agroindustrial</w:t>
+            </w:r>
+            <w:r>
+              <w:rPr>
+                <w:rFonts w:ascii="Arial" w:hAnsi="Arial" w:cs="Arial"/>
+                <w:sz w:val="22"/>
+                <w:szCs w:val="22"/>
+              </w:rPr>
+              <w:t xml:space="preserve">, se pretende ayudar </w:t>
+            </w:r>
+            <w:r>
+              <w:rPr>
+                <w:rFonts w:ascii="Arial" w:hAnsi="Arial" w:cs="Arial"/>
+                <w:sz w:val="22"/>
+                <w:szCs w:val="22"/>
+              </w:rPr>
+              <w:t>al aumento a la productividad de los procesos relacionados con la cadena de valor del cacao.</w:t>
+            </w:r>
           </w:p>
         </w:tc>
       </w:tr>
@@ -1096,6 +1683,7 @@
           </w:tcPr>
           <w:p>
             <w:pPr>
+              <w:spacing w:line="360" w:lineRule="auto"/>
               <w:rPr>
                 <w:rStyle w:val="Textoennegrita"/>
                 <w:rFonts w:ascii="Arial" w:hAnsi="Arial" w:cs="Arial"/>
@@ -1114,11 +1702,12 @@
                 <w:sz w:val="22"/>
                 <w:szCs w:val="22"/>
               </w:rPr>
-              <w:t>Captura de Imágenes</w:t>
-            </w:r>
-          </w:p>
-          <w:p>
-            <w:pPr>
+              <w:t>Los modelos de redes neuronales convolucionales tienen un buen rendimiento al trabajar con imágenes, debido a esto, su uso es clave en la realización de un modelo que permita la clasificación de imágenes de vainas de cacao de variedades específicas.</w:t>
+            </w:r>
+          </w:p>
+          <w:p>
+            <w:pPr>
+              <w:spacing w:line="360" w:lineRule="auto"/>
               <w:rPr>
                 <w:rStyle w:val="Textoennegrita"/>
                 <w:rFonts w:ascii="Arial" w:hAnsi="Arial" w:cs="Arial"/>
@@ -1128,6 +1717,16 @@
                 <w:szCs w:val="22"/>
               </w:rPr>
             </w:pPr>
+          </w:p>
+          <w:p>
+            <w:pPr>
+              <w:spacing w:line="360" w:lineRule="auto"/>
+              <w:rPr>
+                <w:rFonts w:ascii="Arial" w:hAnsi="Arial" w:cs="Arial"/>
+                <w:sz w:val="22"/>
+                <w:szCs w:val="22"/>
+              </w:rPr>
+            </w:pPr>
             <w:r>
               <w:rPr>
                 <w:rStyle w:val="Textoennegrita"/>
@@ -1137,69 +1736,8 @@
                 <w:sz w:val="22"/>
                 <w:szCs w:val="22"/>
               </w:rPr>
-              <w:t>Etiquetado de Datos</w:t>
-            </w:r>
-          </w:p>
-          <w:p>
-            <w:pPr>
-              <w:rPr>
-                <w:rStyle w:val="Textoennegrita"/>
-                <w:rFonts w:ascii="Arial" w:hAnsi="Arial" w:cs="Arial"/>
-                <w:b w:val="0"/>
-                <w:bCs w:val="0"/>
-                <w:sz w:val="22"/>
-                <w:szCs w:val="22"/>
-              </w:rPr>
-            </w:pPr>
-            <w:r>
-              <w:rPr>
-                <w:rStyle w:val="Textoennegrita"/>
-                <w:rFonts w:ascii="Arial" w:hAnsi="Arial" w:cs="Arial"/>
-                <w:b w:val="0"/>
-                <w:bCs w:val="0"/>
-                <w:sz w:val="22"/>
-                <w:szCs w:val="22"/>
-              </w:rPr>
-              <w:t>Entrenamiento de Modelos</w:t>
-            </w:r>
-          </w:p>
-          <w:p>
-            <w:pPr>
-              <w:rPr>
-                <w:rFonts w:ascii="Arial" w:eastAsia="Arial" w:hAnsi="Arial" w:cs="Arial"/>
-                <w:sz w:val="22"/>
-                <w:szCs w:val="22"/>
-              </w:rPr>
-            </w:pPr>
-            <w:r>
-              <w:rPr>
-                <w:rStyle w:val="Textoennegrita"/>
-                <w:rFonts w:ascii="Arial" w:hAnsi="Arial" w:cs="Arial"/>
-                <w:b w:val="0"/>
-                <w:bCs w:val="0"/>
-                <w:sz w:val="22"/>
-                <w:szCs w:val="22"/>
-              </w:rPr>
-              <w:t>Despliegue en una Aplicación Móvil</w:t>
-            </w:r>
-          </w:p>
-          <w:p>
-            <w:pPr>
-              <w:rPr>
-                <w:rFonts w:ascii="Arial" w:eastAsia="Arial" w:hAnsi="Arial" w:cs="Arial"/>
-                <w:sz w:val="22"/>
-                <w:szCs w:val="22"/>
-              </w:rPr>
-            </w:pPr>
-          </w:p>
-          <w:p>
-            <w:pPr>
-              <w:rPr>
-                <w:rFonts w:ascii="Arial" w:eastAsia="Arial" w:hAnsi="Arial" w:cs="Arial"/>
-                <w:sz w:val="22"/>
-                <w:szCs w:val="22"/>
-              </w:rPr>
-            </w:pPr>
+              <w:t>Durante la realización del trabajo, se planea explorar la posibilidad de utilizar modelos preentrenados, así como la creación de arquitecturas de modelos desde cero, todo esto con la finalidad de comprar resultados y así disponer de un abanico de posibilidades para seleccionar el modelo que más se ajuste a las necesidades de la aplicación.</w:t>
+            </w:r>
           </w:p>
         </w:tc>
       </w:tr>
@@ -1244,90 +1782,167 @@
           </w:tcPr>
           <w:p>
             <w:pPr>
-              <w:rPr>
-                <w:rFonts w:ascii="Arial" w:eastAsia="Arial" w:hAnsi="Arial" w:cs="Arial"/>
-              </w:rPr>
-            </w:pPr>
-          </w:p>
-          <w:p>
-            <w:pPr>
-              <w:rPr>
-                <w:rFonts w:ascii="Arial" w:hAnsi="Arial" w:cs="Arial"/>
-                <w:sz w:val="22"/>
-                <w:szCs w:val="22"/>
-              </w:rPr>
-            </w:pPr>
-            <w:r>
-              <w:rPr>
-                <w:rFonts w:ascii="Arial" w:eastAsia="Arial" w:hAnsi="Arial" w:cs="Arial"/>
-              </w:rPr>
-              <w:t>-</w:t>
-            </w:r>
-            <w:r>
-              <w:rPr>
-                <w:rFonts w:ascii="Arial" w:hAnsi="Arial" w:cs="Arial"/>
-                <w:sz w:val="22"/>
-                <w:szCs w:val="22"/>
-              </w:rPr>
-              <w:t>Establecer colaboraciones y alianzas con empresas e industrias dedicadas al procesamiento de cacao</w:t>
-            </w:r>
-          </w:p>
-          <w:p>
-            <w:pPr>
-              <w:rPr>
-                <w:rFonts w:ascii="Arial" w:hAnsi="Arial" w:cs="Arial"/>
-                <w:sz w:val="22"/>
-                <w:szCs w:val="22"/>
-              </w:rPr>
-            </w:pPr>
-            <w:r>
-              <w:rPr>
-                <w:rFonts w:ascii="Arial" w:hAnsi="Arial" w:cs="Arial"/>
-                <w:sz w:val="22"/>
-                <w:szCs w:val="22"/>
-              </w:rPr>
-              <w:t>-</w:t>
-            </w:r>
-            <w:r>
-              <w:rPr>
-                <w:rFonts w:ascii="Arial" w:hAnsi="Arial" w:cs="Arial"/>
-                <w:sz w:val="22"/>
-                <w:szCs w:val="22"/>
-              </w:rPr>
-              <w:t>Realizar pruebas piloto y validaciones en condiciones reales de campo</w:t>
-            </w:r>
-          </w:p>
-          <w:p>
-            <w:pPr>
-              <w:rPr>
-                <w:rFonts w:ascii="Arial" w:hAnsi="Arial" w:cs="Arial"/>
-                <w:sz w:val="22"/>
-                <w:szCs w:val="22"/>
-              </w:rPr>
-            </w:pPr>
-            <w:r>
-              <w:rPr>
-                <w:rFonts w:ascii="Arial" w:hAnsi="Arial" w:cs="Arial"/>
-                <w:sz w:val="22"/>
-                <w:szCs w:val="22"/>
-              </w:rPr>
-              <w:t>-</w:t>
-            </w:r>
-            <w:r>
-              <w:rPr>
-                <w:rFonts w:ascii="Arial" w:hAnsi="Arial" w:cs="Arial"/>
-                <w:sz w:val="22"/>
-                <w:szCs w:val="22"/>
-              </w:rPr>
-              <w:t>Proporcionar capacitación adecuada y acceso a un sólido soporte técnico</w:t>
-            </w:r>
-          </w:p>
-          <w:p>
-            <w:pPr>
-              <w:rPr>
-                <w:rFonts w:ascii="Arial" w:eastAsia="Arial" w:hAnsi="Arial" w:cs="Arial"/>
-              </w:rPr>
-            </w:pPr>
+              <w:pStyle w:val="Prrafodelista"/>
+              <w:numPr>
+                <w:ilvl w:val="0"/>
+                <w:numId w:val="6"/>
+              </w:numPr>
+              <w:spacing w:line="360" w:lineRule="auto"/>
+              <w:rPr>
+                <w:rFonts w:ascii="Arial" w:hAnsi="Arial" w:cs="Arial"/>
+                <w:sz w:val="22"/>
+                <w:szCs w:val="22"/>
+              </w:rPr>
+            </w:pPr>
+            <w:r>
+              <w:rPr>
+                <w:rFonts w:ascii="Arial" w:hAnsi="Arial" w:cs="Arial"/>
+                <w:sz w:val="22"/>
+                <w:szCs w:val="22"/>
+              </w:rPr>
+              <w:lastRenderedPageBreak/>
+              <w:t>Realiza</w:t>
+            </w:r>
+            <w:r>
+              <w:rPr>
+                <w:rFonts w:ascii="Arial" w:hAnsi="Arial" w:cs="Arial"/>
+                <w:sz w:val="22"/>
+                <w:szCs w:val="22"/>
+              </w:rPr>
+              <w:t xml:space="preserve">ción de </w:t>
+            </w:r>
+            <w:r>
+              <w:rPr>
+                <w:rFonts w:ascii="Arial" w:hAnsi="Arial" w:cs="Arial"/>
+                <w:sz w:val="22"/>
+                <w:szCs w:val="22"/>
+              </w:rPr>
+              <w:t xml:space="preserve">pruebas </w:t>
+            </w:r>
+            <w:r>
+              <w:rPr>
+                <w:rFonts w:ascii="Arial" w:hAnsi="Arial" w:cs="Arial"/>
+                <w:sz w:val="22"/>
+                <w:szCs w:val="22"/>
+              </w:rPr>
+              <w:t>al prototipo de aplicación</w:t>
+            </w:r>
+            <w:r>
+              <w:rPr>
+                <w:rFonts w:ascii="Arial" w:hAnsi="Arial" w:cs="Arial"/>
+                <w:sz w:val="22"/>
+                <w:szCs w:val="22"/>
+              </w:rPr>
+              <w:t xml:space="preserve"> y validaci</w:t>
+            </w:r>
+            <w:r>
+              <w:rPr>
+                <w:rFonts w:ascii="Arial" w:hAnsi="Arial" w:cs="Arial"/>
+                <w:sz w:val="22"/>
+                <w:szCs w:val="22"/>
+              </w:rPr>
+              <w:t xml:space="preserve">ón de su funcionamiento </w:t>
+            </w:r>
+            <w:r>
+              <w:rPr>
+                <w:rFonts w:ascii="Arial" w:hAnsi="Arial" w:cs="Arial"/>
+                <w:sz w:val="22"/>
+                <w:szCs w:val="22"/>
+              </w:rPr>
+              <w:t>en condiciones de campo</w:t>
+            </w:r>
+            <w:r>
+              <w:rPr>
+                <w:rFonts w:ascii="Arial" w:hAnsi="Arial" w:cs="Arial"/>
+                <w:sz w:val="22"/>
+                <w:szCs w:val="22"/>
+              </w:rPr>
+              <w:t xml:space="preserve"> reales</w:t>
+            </w:r>
+            <w:r>
+              <w:rPr>
+                <w:rFonts w:ascii="Arial" w:hAnsi="Arial" w:cs="Arial"/>
+                <w:sz w:val="22"/>
+                <w:szCs w:val="22"/>
+              </w:rPr>
+              <w:t>.</w:t>
+            </w:r>
+          </w:p>
+          <w:p>
+            <w:pPr>
+              <w:pStyle w:val="Prrafodelista"/>
+              <w:numPr>
+                <w:ilvl w:val="0"/>
+                <w:numId w:val="6"/>
+              </w:numPr>
+              <w:spacing w:line="360" w:lineRule="auto"/>
+              <w:rPr>
+                <w:rFonts w:ascii="Arial" w:hAnsi="Arial" w:cs="Arial"/>
+                <w:sz w:val="22"/>
+                <w:szCs w:val="22"/>
+              </w:rPr>
+            </w:pPr>
+            <w:r>
+              <w:rPr>
+                <w:rFonts w:ascii="Arial" w:hAnsi="Arial" w:cs="Arial"/>
+                <w:sz w:val="22"/>
+                <w:szCs w:val="22"/>
+              </w:rPr>
+              <w:t>Presentación y difusión de los resultados ante personal colegiado y productores de cacao.</w:t>
+            </w:r>
+          </w:p>
+          <w:p>
+            <w:pPr>
+              <w:pStyle w:val="Prrafodelista"/>
+              <w:numPr>
+                <w:ilvl w:val="0"/>
+                <w:numId w:val="6"/>
+              </w:numPr>
+              <w:spacing w:line="360" w:lineRule="auto"/>
+              <w:rPr>
+                <w:rFonts w:ascii="Arial" w:eastAsia="Arial" w:hAnsi="Arial" w:cs="Arial"/>
+              </w:rPr>
+            </w:pPr>
+            <w:r>
+              <w:rPr>
+                <w:rFonts w:ascii="Arial" w:hAnsi="Arial" w:cs="Arial"/>
+                <w:sz w:val="22"/>
+                <w:szCs w:val="22"/>
+              </w:rPr>
+              <w:t xml:space="preserve">Establecimiento </w:t>
+            </w:r>
+            <w:r>
+              <w:rPr>
+                <w:rFonts w:ascii="Arial" w:hAnsi="Arial" w:cs="Arial"/>
+                <w:sz w:val="22"/>
+                <w:szCs w:val="22"/>
+              </w:rPr>
+              <w:t xml:space="preserve">colaboraciones y alianzas con empresas </w:t>
+            </w:r>
+            <w:r>
+              <w:rPr>
+                <w:rFonts w:ascii="Arial" w:hAnsi="Arial" w:cs="Arial"/>
+                <w:sz w:val="22"/>
+                <w:szCs w:val="22"/>
+              </w:rPr>
+              <w:t>del sector agroindustrial</w:t>
+            </w:r>
+            <w:r>
+              <w:rPr>
+                <w:rFonts w:ascii="Arial" w:hAnsi="Arial" w:cs="Arial"/>
+                <w:sz w:val="22"/>
+                <w:szCs w:val="22"/>
+              </w:rPr>
+              <w:t xml:space="preserve"> dedicadas al procesamiento de cacao</w:t>
+            </w:r>
+            <w:r>
+              <w:rPr>
+                <w:rFonts w:ascii="Arial" w:hAnsi="Arial" w:cs="Arial"/>
+                <w:sz w:val="22"/>
+                <w:szCs w:val="22"/>
+              </w:rPr>
+              <w:t>.</w:t>
+            </w:r>
           </w:p>
           <w:p>
             <w:pPr>
@@ -1511,17 +2126,325 @@
           </w:tcPr>
           <w:p>
             <w:pPr>
-              <w:rPr>
-                <w:rFonts w:ascii="Arial" w:eastAsia="Arial" w:hAnsi="Arial" w:cs="Arial"/>
-              </w:rPr>
-            </w:pPr>
-          </w:p>
-          <w:p>
-            <w:pPr>
-              <w:rPr>
-                <w:rFonts w:ascii="Arial" w:eastAsia="Arial" w:hAnsi="Arial" w:cs="Arial"/>
-              </w:rPr>
-            </w:pPr>
+              <w:spacing w:line="360" w:lineRule="auto"/>
+              <w:rPr>
+                <w:rFonts w:ascii="Arial" w:eastAsia="Arial" w:hAnsi="Arial" w:cs="Arial"/>
+                <w:sz w:val="22"/>
+                <w:szCs w:val="22"/>
+              </w:rPr>
+            </w:pPr>
+            <w:r>
+              <w:rPr>
+                <w:rFonts w:ascii="Arial" w:eastAsia="Arial" w:hAnsi="Arial" w:cs="Arial"/>
+                <w:sz w:val="22"/>
+                <w:szCs w:val="22"/>
+              </w:rPr>
+              <w:t>Utilizar tecnología para optimizar procesos es algo que se ha demostrado en otros ámbitos industriales que conllevan una actividad económica. Por tanto, el uso de tecnologías como aplicaciones móviles y algoritmos de machine learning (redes neuronales), puede aportar valor a la cadena de procesamiento y comercialización del cacao, importante sector agroindustrial dentro del estado de Tabasco.</w:t>
+            </w:r>
+          </w:p>
+          <w:p>
+            <w:pPr>
+              <w:spacing w:line="360" w:lineRule="auto"/>
+              <w:rPr>
+                <w:rFonts w:ascii="Arial" w:eastAsia="Arial" w:hAnsi="Arial" w:cs="Arial"/>
+                <w:sz w:val="22"/>
+                <w:szCs w:val="22"/>
+              </w:rPr>
+            </w:pPr>
+          </w:p>
+          <w:p>
+            <w:pPr>
+              <w:spacing w:line="360" w:lineRule="auto"/>
+              <w:rPr>
+                <w:rFonts w:ascii="Arial" w:eastAsia="Arial" w:hAnsi="Arial" w:cs="Arial"/>
+                <w:sz w:val="22"/>
+                <w:szCs w:val="22"/>
+              </w:rPr>
+            </w:pPr>
+            <w:r>
+              <w:rPr>
+                <w:rFonts w:ascii="Arial" w:eastAsia="Arial" w:hAnsi="Arial" w:cs="Arial"/>
+                <w:sz w:val="22"/>
+                <w:szCs w:val="22"/>
+              </w:rPr>
+              <w:t xml:space="preserve">El uso de este tipo de tecnologías no sólo </w:t>
+            </w:r>
+            <w:r>
+              <w:rPr>
+                <w:rFonts w:ascii="Arial" w:eastAsia="Arial" w:hAnsi="Arial" w:cs="Arial"/>
+                <w:sz w:val="22"/>
+                <w:szCs w:val="22"/>
+              </w:rPr>
+              <w:t>apunta</w:t>
+            </w:r>
+            <w:r>
+              <w:rPr>
+                <w:rFonts w:ascii="Arial" w:eastAsia="Arial" w:hAnsi="Arial" w:cs="Arial"/>
+                <w:sz w:val="22"/>
+                <w:szCs w:val="22"/>
+              </w:rPr>
+              <w:t xml:space="preserve"> a la optimización del proceso en sí, sino que también </w:t>
+            </w:r>
+            <w:r>
+              <w:rPr>
+                <w:rFonts w:ascii="Arial" w:eastAsia="Arial" w:hAnsi="Arial" w:cs="Arial"/>
+                <w:sz w:val="22"/>
+                <w:szCs w:val="22"/>
+              </w:rPr>
+              <w:t>aporta al conocimiento</w:t>
+            </w:r>
+            <w:r>
+              <w:rPr>
+                <w:rFonts w:ascii="Arial" w:eastAsia="Arial" w:hAnsi="Arial" w:cs="Arial"/>
+                <w:sz w:val="22"/>
+                <w:szCs w:val="22"/>
+              </w:rPr>
+              <w:t xml:space="preserve"> </w:t>
+            </w:r>
+            <w:r>
+              <w:rPr>
+                <w:rFonts w:ascii="Arial" w:eastAsia="Arial" w:hAnsi="Arial" w:cs="Arial"/>
+                <w:sz w:val="22"/>
+                <w:szCs w:val="22"/>
+              </w:rPr>
+              <w:t>en</w:t>
+            </w:r>
+            <w:r>
+              <w:rPr>
+                <w:rFonts w:ascii="Arial" w:eastAsia="Arial" w:hAnsi="Arial" w:cs="Arial"/>
+                <w:sz w:val="22"/>
+                <w:szCs w:val="22"/>
+              </w:rPr>
+              <w:t xml:space="preserve"> la investigación</w:t>
+            </w:r>
+            <w:r>
+              <w:rPr>
+                <w:rFonts w:ascii="Arial" w:eastAsia="Arial" w:hAnsi="Arial" w:cs="Arial"/>
+                <w:sz w:val="22"/>
+                <w:szCs w:val="22"/>
+              </w:rPr>
+              <w:t xml:space="preserve"> sobre</w:t>
+            </w:r>
+            <w:r>
+              <w:rPr>
+                <w:rFonts w:ascii="Arial" w:eastAsia="Arial" w:hAnsi="Arial" w:cs="Arial"/>
+                <w:sz w:val="22"/>
+                <w:szCs w:val="22"/>
+              </w:rPr>
+              <w:t xml:space="preserve"> las aplicaciones que puede</w:t>
+            </w:r>
+            <w:r>
+              <w:rPr>
+                <w:rFonts w:ascii="Arial" w:eastAsia="Arial" w:hAnsi="Arial" w:cs="Arial"/>
+                <w:sz w:val="22"/>
+                <w:szCs w:val="22"/>
+              </w:rPr>
+              <w:t>n</w:t>
+            </w:r>
+            <w:r>
+              <w:rPr>
+                <w:rFonts w:ascii="Arial" w:eastAsia="Arial" w:hAnsi="Arial" w:cs="Arial"/>
+                <w:sz w:val="22"/>
+                <w:szCs w:val="22"/>
+              </w:rPr>
+              <w:t xml:space="preserve"> tener </w:t>
+            </w:r>
+            <w:r>
+              <w:rPr>
+                <w:rFonts w:ascii="Arial" w:eastAsia="Arial" w:hAnsi="Arial" w:cs="Arial"/>
+                <w:sz w:val="22"/>
+                <w:szCs w:val="22"/>
+              </w:rPr>
+              <w:t xml:space="preserve">dichas </w:t>
+            </w:r>
+            <w:r>
+              <w:rPr>
+                <w:rFonts w:ascii="Arial" w:eastAsia="Arial" w:hAnsi="Arial" w:cs="Arial"/>
+                <w:sz w:val="22"/>
+                <w:szCs w:val="22"/>
+              </w:rPr>
+              <w:t xml:space="preserve">tecnologías en </w:t>
+            </w:r>
+            <w:r>
+              <w:rPr>
+                <w:rFonts w:ascii="Arial" w:eastAsia="Arial" w:hAnsi="Arial" w:cs="Arial"/>
+                <w:sz w:val="22"/>
+                <w:szCs w:val="22"/>
+              </w:rPr>
+              <w:t xml:space="preserve">este y otros </w:t>
+            </w:r>
+            <w:r>
+              <w:rPr>
+                <w:rFonts w:ascii="Arial" w:eastAsia="Arial" w:hAnsi="Arial" w:cs="Arial"/>
+                <w:sz w:val="22"/>
+                <w:szCs w:val="22"/>
+              </w:rPr>
+              <w:t xml:space="preserve">sectores agroindustriales, </w:t>
+            </w:r>
+            <w:r>
+              <w:rPr>
+                <w:rFonts w:ascii="Arial" w:eastAsia="Arial" w:hAnsi="Arial" w:cs="Arial"/>
+                <w:sz w:val="22"/>
+                <w:szCs w:val="22"/>
+              </w:rPr>
+              <w:t>esto debido</w:t>
+            </w:r>
+            <w:r>
+              <w:rPr>
+                <w:rFonts w:ascii="Arial" w:eastAsia="Arial" w:hAnsi="Arial" w:cs="Arial"/>
+                <w:sz w:val="22"/>
+                <w:szCs w:val="22"/>
+              </w:rPr>
+              <w:t xml:space="preserve"> pueden derivar </w:t>
+            </w:r>
+            <w:r>
+              <w:rPr>
+                <w:rFonts w:ascii="Arial" w:eastAsia="Arial" w:hAnsi="Arial" w:cs="Arial"/>
+                <w:sz w:val="22"/>
+                <w:szCs w:val="22"/>
+              </w:rPr>
+              <w:t>futuras ideas aplicación o casos de uso utilizando los conocimientos generados en el</w:t>
+            </w:r>
+            <w:r>
+              <w:rPr>
+                <w:rFonts w:ascii="Arial" w:eastAsia="Arial" w:hAnsi="Arial" w:cs="Arial"/>
+                <w:sz w:val="22"/>
+                <w:szCs w:val="22"/>
+              </w:rPr>
+              <w:t xml:space="preserve"> presente trabajo.</w:t>
+            </w:r>
+          </w:p>
+          <w:p>
+            <w:pPr>
+              <w:spacing w:line="360" w:lineRule="auto"/>
+              <w:rPr>
+                <w:rFonts w:ascii="Arial" w:eastAsia="Arial" w:hAnsi="Arial" w:cs="Arial"/>
+                <w:sz w:val="22"/>
+                <w:szCs w:val="22"/>
+              </w:rPr>
+            </w:pPr>
+          </w:p>
+          <w:p>
+            <w:pPr>
+              <w:spacing w:line="360" w:lineRule="auto"/>
+              <w:rPr>
+                <w:rFonts w:ascii="Arial" w:eastAsia="Arial" w:hAnsi="Arial" w:cs="Arial"/>
+                <w:sz w:val="22"/>
+                <w:szCs w:val="22"/>
+              </w:rPr>
+            </w:pPr>
+            <w:r>
+              <w:rPr>
+                <w:rFonts w:ascii="Arial" w:eastAsia="Arial" w:hAnsi="Arial" w:cs="Arial"/>
+                <w:sz w:val="22"/>
+                <w:szCs w:val="22"/>
+              </w:rPr>
+              <w:t>Es importante destacar</w:t>
+            </w:r>
+            <w:r>
+              <w:rPr>
+                <w:rFonts w:ascii="Arial" w:eastAsia="Arial" w:hAnsi="Arial" w:cs="Arial"/>
+                <w:sz w:val="22"/>
+                <w:szCs w:val="22"/>
+              </w:rPr>
+              <w:t xml:space="preserve"> </w:t>
+            </w:r>
+            <w:r>
+              <w:rPr>
+                <w:rFonts w:ascii="Arial" w:eastAsia="Arial" w:hAnsi="Arial" w:cs="Arial"/>
+                <w:sz w:val="22"/>
+                <w:szCs w:val="22"/>
+              </w:rPr>
+              <w:t>que</w:t>
+            </w:r>
+            <w:r>
+              <w:rPr>
+                <w:rFonts w:ascii="Arial" w:eastAsia="Arial" w:hAnsi="Arial" w:cs="Arial"/>
+                <w:sz w:val="22"/>
+                <w:szCs w:val="22"/>
+              </w:rPr>
+              <w:t>,</w:t>
+            </w:r>
+            <w:r>
+              <w:rPr>
+                <w:rFonts w:ascii="Arial" w:eastAsia="Arial" w:hAnsi="Arial" w:cs="Arial"/>
+                <w:sz w:val="22"/>
+                <w:szCs w:val="22"/>
+              </w:rPr>
+              <w:t xml:space="preserve"> el software a </w:t>
+            </w:r>
+            <w:r>
+              <w:rPr>
+                <w:rFonts w:ascii="Arial" w:eastAsia="Arial" w:hAnsi="Arial" w:cs="Arial"/>
+                <w:sz w:val="22"/>
+                <w:szCs w:val="22"/>
+              </w:rPr>
+              <w:t>utilizar</w:t>
+            </w:r>
+            <w:r>
+              <w:rPr>
+                <w:rFonts w:ascii="Arial" w:eastAsia="Arial" w:hAnsi="Arial" w:cs="Arial"/>
+                <w:sz w:val="22"/>
+                <w:szCs w:val="22"/>
+              </w:rPr>
+              <w:t xml:space="preserve"> es de código abierto, </w:t>
+            </w:r>
+            <w:r>
+              <w:rPr>
+                <w:rFonts w:ascii="Arial" w:eastAsia="Arial" w:hAnsi="Arial" w:cs="Arial"/>
+                <w:sz w:val="22"/>
+                <w:szCs w:val="22"/>
+              </w:rPr>
+              <w:t>cosa que implica que tanto</w:t>
+            </w:r>
+            <w:r>
+              <w:rPr>
+                <w:rFonts w:ascii="Arial" w:eastAsia="Arial" w:hAnsi="Arial" w:cs="Arial"/>
+                <w:sz w:val="22"/>
+                <w:szCs w:val="22"/>
+              </w:rPr>
+              <w:t xml:space="preserve"> el desarrollo de los modelos, así como</w:t>
+            </w:r>
+            <w:r>
+              <w:rPr>
+                <w:rFonts w:ascii="Arial" w:eastAsia="Arial" w:hAnsi="Arial" w:cs="Arial"/>
+                <w:sz w:val="22"/>
+                <w:szCs w:val="22"/>
+              </w:rPr>
+              <w:t xml:space="preserve"> el desarrollo</w:t>
+            </w:r>
+            <w:r>
+              <w:rPr>
+                <w:rFonts w:ascii="Arial" w:eastAsia="Arial" w:hAnsi="Arial" w:cs="Arial"/>
+                <w:sz w:val="22"/>
+                <w:szCs w:val="22"/>
+              </w:rPr>
+              <w:t xml:space="preserve"> del prototipo de aplicación móvil, no</w:t>
+            </w:r>
+            <w:r>
+              <w:rPr>
+                <w:rFonts w:ascii="Arial" w:eastAsia="Arial" w:hAnsi="Arial" w:cs="Arial"/>
+                <w:sz w:val="22"/>
+                <w:szCs w:val="22"/>
+              </w:rPr>
+              <w:t xml:space="preserve"> necesitará del </w:t>
+            </w:r>
+            <w:r>
+              <w:rPr>
+                <w:rFonts w:ascii="Arial" w:eastAsia="Arial" w:hAnsi="Arial" w:cs="Arial"/>
+                <w:sz w:val="22"/>
+                <w:szCs w:val="22"/>
+              </w:rPr>
+              <w:t>uso de licencias</w:t>
+            </w:r>
+            <w:r>
+              <w:rPr>
+                <w:rFonts w:ascii="Arial" w:eastAsia="Arial" w:hAnsi="Arial" w:cs="Arial"/>
+                <w:sz w:val="22"/>
+                <w:szCs w:val="22"/>
+              </w:rPr>
+              <w:t>. Con lo cual el conocimiento generado puede ser fácilmente replicado sin necesidad de algún costo extra.</w:t>
+            </w:r>
           </w:p>
           <w:p>
             <w:pPr>
@@ -1780,12 +2703,14 @@
                 <w:tab w:val="center" w:pos="4419"/>
                 <w:tab w:val="right" w:pos="8838"/>
               </w:tabs>
-              <w:spacing w:after="200" w:line="276" w:lineRule="auto"/>
+              <w:spacing w:after="200" w:line="360" w:lineRule="auto"/>
               <w:jc w:val="both"/>
               <w:rPr>
                 <w:rFonts w:ascii="Arial" w:eastAsia="Arial" w:hAnsi="Arial" w:cs="Arial"/>
                 <w:bCs/>
                 <w:color w:val="000000"/>
+                <w:sz w:val="22"/>
+                <w:szCs w:val="22"/>
               </w:rPr>
             </w:pPr>
             <w:r>
@@ -1793,9 +2718,70 @@
                 <w:rFonts w:ascii="Arial" w:eastAsia="Arial" w:hAnsi="Arial" w:cs="Arial"/>
                 <w:bCs/>
                 <w:color w:val="000000"/>
-              </w:rPr>
-              <w:lastRenderedPageBreak/>
-              <w:t>Desarrollar una aplicación que ayude en el proceso de clasificación de vainas de cacao a productores.</w:t>
+                <w:sz w:val="22"/>
+                <w:szCs w:val="22"/>
+              </w:rPr>
+              <w:t>Desarrollar una aplicación que</w:t>
+            </w:r>
+            <w:r>
+              <w:rPr>
+                <w:rFonts w:ascii="Arial" w:eastAsia="Arial" w:hAnsi="Arial" w:cs="Arial"/>
+                <w:bCs/>
+                <w:color w:val="000000"/>
+                <w:sz w:val="22"/>
+                <w:szCs w:val="22"/>
+              </w:rPr>
+              <w:t xml:space="preserve"> utilice modelos de redes neuronales, para ayudar</w:t>
+            </w:r>
+            <w:r>
+              <w:rPr>
+                <w:rFonts w:ascii="Arial" w:eastAsia="Arial" w:hAnsi="Arial" w:cs="Arial"/>
+                <w:bCs/>
+                <w:color w:val="000000"/>
+                <w:sz w:val="22"/>
+                <w:szCs w:val="22"/>
+              </w:rPr>
+              <w:t xml:space="preserve"> en el proceso de </w:t>
+            </w:r>
+            <w:r>
+              <w:rPr>
+                <w:rFonts w:ascii="Arial" w:eastAsia="Arial" w:hAnsi="Arial" w:cs="Arial"/>
+                <w:bCs/>
+                <w:color w:val="000000"/>
+                <w:sz w:val="22"/>
+                <w:szCs w:val="22"/>
+              </w:rPr>
+              <w:t>selección</w:t>
+            </w:r>
+            <w:r>
+              <w:rPr>
+                <w:rFonts w:ascii="Arial" w:eastAsia="Arial" w:hAnsi="Arial" w:cs="Arial"/>
+                <w:bCs/>
+                <w:color w:val="000000"/>
+                <w:sz w:val="22"/>
+                <w:szCs w:val="22"/>
+              </w:rPr>
+              <w:t xml:space="preserve"> de vainas de cacao a productores</w:t>
+            </w:r>
+            <w:r>
+              <w:rPr>
+                <w:rFonts w:ascii="Arial" w:eastAsia="Arial" w:hAnsi="Arial" w:cs="Arial"/>
+                <w:bCs/>
+                <w:color w:val="000000"/>
+                <w:sz w:val="22"/>
+                <w:szCs w:val="22"/>
+              </w:rPr>
+              <w:t xml:space="preserve"> del estado de Tabasco</w:t>
+            </w:r>
+            <w:r>
+              <w:rPr>
+                <w:rFonts w:ascii="Arial" w:eastAsia="Arial" w:hAnsi="Arial" w:cs="Arial"/>
+                <w:bCs/>
+                <w:color w:val="000000"/>
+                <w:sz w:val="22"/>
+                <w:szCs w:val="22"/>
+              </w:rPr>
+              <w:t>.</w:t>
             </w:r>
           </w:p>
         </w:tc>
@@ -1852,12 +2838,14 @@
                 <w:tab w:val="center" w:pos="4419"/>
                 <w:tab w:val="right" w:pos="8838"/>
               </w:tabs>
-              <w:spacing w:after="200" w:line="276" w:lineRule="auto"/>
+              <w:spacing w:after="200" w:line="360" w:lineRule="auto"/>
               <w:jc w:val="both"/>
               <w:rPr>
                 <w:rFonts w:ascii="Arial" w:eastAsia="Arial" w:hAnsi="Arial" w:cs="Arial"/>
                 <w:bCs/>
                 <w:color w:val="000000"/>
+                <w:sz w:val="22"/>
+                <w:szCs w:val="22"/>
               </w:rPr>
             </w:pPr>
             <w:r>
@@ -1865,8 +2853,30 @@
                 <w:rFonts w:ascii="Arial" w:eastAsia="Arial" w:hAnsi="Arial" w:cs="Arial"/>
                 <w:bCs/>
                 <w:color w:val="000000"/>
-              </w:rPr>
-              <w:t>Delimitación de las variedades más útiles para los productores de cacao, teniendo en cuenta que son las que más valor generan dentro de la cadena.</w:t>
+                <w:sz w:val="22"/>
+                <w:szCs w:val="22"/>
+              </w:rPr>
+              <w:t>Delimitación de las variedades más útiles para los productores de cacao, teniendo en cuenta que son las que más valor generan dentro de la cadena</w:t>
+            </w:r>
+            <w:r>
+              <w:rPr>
+                <w:rFonts w:ascii="Arial" w:eastAsia="Arial" w:hAnsi="Arial" w:cs="Arial"/>
+                <w:bCs/>
+                <w:color w:val="000000"/>
+                <w:sz w:val="22"/>
+                <w:szCs w:val="22"/>
+              </w:rPr>
+              <w:t xml:space="preserve"> de suministro</w:t>
+            </w:r>
+            <w:r>
+              <w:rPr>
+                <w:rFonts w:ascii="Arial" w:eastAsia="Arial" w:hAnsi="Arial" w:cs="Arial"/>
+                <w:bCs/>
+                <w:color w:val="000000"/>
+                <w:sz w:val="22"/>
+                <w:szCs w:val="22"/>
+              </w:rPr>
+              <w:t>.</w:t>
             </w:r>
           </w:p>
           <w:p>
@@ -1887,12 +2897,14 @@
                 <w:tab w:val="center" w:pos="4419"/>
                 <w:tab w:val="right" w:pos="8838"/>
               </w:tabs>
-              <w:spacing w:after="200" w:line="276" w:lineRule="auto"/>
+              <w:spacing w:after="200" w:line="360" w:lineRule="auto"/>
               <w:jc w:val="both"/>
               <w:rPr>
                 <w:rFonts w:ascii="Arial" w:eastAsia="Arial" w:hAnsi="Arial" w:cs="Arial"/>
                 <w:bCs/>
                 <w:color w:val="000000"/>
+                <w:sz w:val="22"/>
+                <w:szCs w:val="22"/>
               </w:rPr>
             </w:pPr>
             <w:r>
@@ -1900,26 +2912,30 @@
                 <w:rFonts w:ascii="Arial" w:eastAsia="Arial" w:hAnsi="Arial" w:cs="Arial"/>
                 <w:bCs/>
                 <w:color w:val="000000"/>
-              </w:rPr>
-              <w:t xml:space="preserve">Creación del </w:t>
-            </w:r>
-            <w:proofErr w:type="spellStart"/>
+                <w:sz w:val="22"/>
+                <w:szCs w:val="22"/>
+              </w:rPr>
+              <w:t>Creación del dataset necesario para el entrenamiento del modelo a utilizarse</w:t>
+            </w:r>
             <w:r>
               <w:rPr>
                 <w:rFonts w:ascii="Arial" w:eastAsia="Arial" w:hAnsi="Arial" w:cs="Arial"/>
                 <w:bCs/>
                 <w:color w:val="000000"/>
-              </w:rPr>
-              <w:t>dataset</w:t>
-            </w:r>
-            <w:proofErr w:type="spellEnd"/>
+                <w:sz w:val="22"/>
+                <w:szCs w:val="22"/>
+              </w:rPr>
+              <w:t>, basado en las principales variedades de cacao para comercializar</w:t>
+            </w:r>
             <w:r>
               <w:rPr>
                 <w:rFonts w:ascii="Arial" w:eastAsia="Arial" w:hAnsi="Arial" w:cs="Arial"/>
                 <w:bCs/>
                 <w:color w:val="000000"/>
-              </w:rPr>
-              <w:t xml:space="preserve"> necesario para el entrenamiento del modelo a utilizarse.</w:t>
+                <w:sz w:val="22"/>
+                <w:szCs w:val="22"/>
+              </w:rPr>
+              <w:t>.</w:t>
             </w:r>
           </w:p>
           <w:p>
@@ -1940,12 +2956,14 @@
                 <w:tab w:val="center" w:pos="4419"/>
                 <w:tab w:val="right" w:pos="8838"/>
               </w:tabs>
-              <w:spacing w:after="200" w:line="276" w:lineRule="auto"/>
+              <w:spacing w:after="200" w:line="360" w:lineRule="auto"/>
               <w:jc w:val="both"/>
               <w:rPr>
                 <w:rFonts w:ascii="Arial" w:eastAsia="Arial" w:hAnsi="Arial" w:cs="Arial"/>
                 <w:bCs/>
                 <w:color w:val="000000"/>
+                <w:sz w:val="22"/>
+                <w:szCs w:val="22"/>
               </w:rPr>
             </w:pPr>
             <w:r>
@@ -1953,8 +2971,30 @@
                 <w:rFonts w:ascii="Arial" w:eastAsia="Arial" w:hAnsi="Arial" w:cs="Arial"/>
                 <w:bCs/>
                 <w:color w:val="000000"/>
-              </w:rPr>
-              <w:t>Desarrollar en la interfaz gráfica de la aplicación.</w:t>
+                <w:sz w:val="22"/>
+                <w:szCs w:val="22"/>
+              </w:rPr>
+              <w:t>Desarroll</w:t>
+            </w:r>
+            <w:r>
+              <w:rPr>
+                <w:rFonts w:ascii="Arial" w:eastAsia="Arial" w:hAnsi="Arial" w:cs="Arial"/>
+                <w:bCs/>
+                <w:color w:val="000000"/>
+                <w:sz w:val="22"/>
+                <w:szCs w:val="22"/>
+              </w:rPr>
+              <w:t xml:space="preserve">o de </w:t>
+            </w:r>
+            <w:r>
+              <w:rPr>
+                <w:rFonts w:ascii="Arial" w:eastAsia="Arial" w:hAnsi="Arial" w:cs="Arial"/>
+                <w:bCs/>
+                <w:color w:val="000000"/>
+                <w:sz w:val="22"/>
+                <w:szCs w:val="22"/>
+              </w:rPr>
+              <w:t>la interfaz gráfica de la aplicación.</w:t>
             </w:r>
           </w:p>
           <w:p>
@@ -1975,12 +3015,14 @@
                 <w:tab w:val="center" w:pos="4419"/>
                 <w:tab w:val="right" w:pos="8838"/>
               </w:tabs>
-              <w:spacing w:after="200" w:line="276" w:lineRule="auto"/>
+              <w:spacing w:after="200" w:line="360" w:lineRule="auto"/>
               <w:jc w:val="both"/>
               <w:rPr>
                 <w:rFonts w:ascii="Arial" w:eastAsia="Arial" w:hAnsi="Arial" w:cs="Arial"/>
                 <w:bCs/>
                 <w:color w:val="000000"/>
+                <w:sz w:val="22"/>
+                <w:szCs w:val="22"/>
               </w:rPr>
             </w:pPr>
             <w:r>
@@ -1988,6 +3030,8 @@
                 <w:rFonts w:ascii="Arial" w:eastAsia="Arial" w:hAnsi="Arial" w:cs="Arial"/>
                 <w:bCs/>
                 <w:color w:val="000000"/>
+                <w:sz w:val="22"/>
+                <w:szCs w:val="22"/>
               </w:rPr>
               <w:t>Entrenamiento de modelos y pruebas con los mismos pare decidir el óptimo para la aplicación.</w:t>
             </w:r>
@@ -1999,6 +3043,7 @@
                 <w:ilvl w:val="0"/>
                 <w:numId w:val="2"/>
               </w:numPr>
+              <w:spacing w:line="360" w:lineRule="auto"/>
               <w:rPr>
                 <w:rFonts w:ascii="Arial" w:eastAsia="Arial" w:hAnsi="Arial" w:cs="Arial"/>
                 <w:b/>
@@ -2009,6 +3054,8 @@
                 <w:rFonts w:ascii="Arial" w:eastAsia="Arial" w:hAnsi="Arial" w:cs="Arial"/>
                 <w:bCs/>
                 <w:color w:val="000000"/>
+                <w:sz w:val="22"/>
+                <w:szCs w:val="22"/>
               </w:rPr>
               <w:t>Validación de la funcionalidad de la aplicación, con productores de cacao y personal especializado.</w:t>
             </w:r>
@@ -2106,11 +3153,160 @@
           </w:tcPr>
           <w:p>
             <w:pPr>
-              <w:rPr>
-                <w:rFonts w:ascii="Arial" w:eastAsia="Arial" w:hAnsi="Arial" w:cs="Arial"/>
-                <w:b/>
-              </w:rPr>
-            </w:pPr>
+              <w:pStyle w:val="Prrafodelista"/>
+              <w:numPr>
+                <w:ilvl w:val="0"/>
+                <w:numId w:val="4"/>
+              </w:numPr>
+              <w:spacing w:line="360" w:lineRule="auto"/>
+              <w:rPr>
+                <w:rStyle w:val="Textoennegrita"/>
+                <w:rFonts w:ascii="Arial" w:hAnsi="Arial" w:cs="Arial"/>
+                <w:b w:val="0"/>
+                <w:bCs w:val="0"/>
+                <w:sz w:val="22"/>
+                <w:szCs w:val="22"/>
+              </w:rPr>
+            </w:pPr>
+            <w:r>
+              <w:rPr>
+                <w:rStyle w:val="Textoennegrita"/>
+                <w:rFonts w:ascii="Arial" w:hAnsi="Arial" w:cs="Arial"/>
+                <w:b w:val="0"/>
+                <w:bCs w:val="0"/>
+                <w:sz w:val="22"/>
+                <w:szCs w:val="22"/>
+              </w:rPr>
+              <w:t>Captura y etiquetado de las imágenes para el dataset</w:t>
+            </w:r>
+            <w:r>
+              <w:rPr>
+                <w:rStyle w:val="Textoennegrita"/>
+                <w:rFonts w:ascii="Arial" w:hAnsi="Arial" w:cs="Arial"/>
+                <w:b w:val="0"/>
+                <w:bCs w:val="0"/>
+                <w:sz w:val="22"/>
+                <w:szCs w:val="22"/>
+              </w:rPr>
+              <w:t>.</w:t>
+            </w:r>
+          </w:p>
+          <w:p>
+            <w:pPr>
+              <w:pStyle w:val="Prrafodelista"/>
+              <w:numPr>
+                <w:ilvl w:val="0"/>
+                <w:numId w:val="4"/>
+              </w:numPr>
+              <w:spacing w:line="360" w:lineRule="auto"/>
+              <w:rPr>
+                <w:rStyle w:val="Textoennegrita"/>
+                <w:rFonts w:ascii="Arial" w:hAnsi="Arial" w:cs="Arial"/>
+                <w:b w:val="0"/>
+                <w:bCs w:val="0"/>
+                <w:sz w:val="22"/>
+                <w:szCs w:val="22"/>
+              </w:rPr>
+            </w:pPr>
+            <w:r>
+              <w:rPr>
+                <w:rStyle w:val="Textoennegrita"/>
+                <w:rFonts w:ascii="Arial" w:hAnsi="Arial" w:cs="Arial"/>
+                <w:b w:val="0"/>
+                <w:bCs w:val="0"/>
+                <w:sz w:val="22"/>
+                <w:szCs w:val="22"/>
+              </w:rPr>
+              <w:t>Etiquetado de Datos</w:t>
+            </w:r>
+            <w:r>
+              <w:rPr>
+                <w:rStyle w:val="Textoennegrita"/>
+                <w:rFonts w:ascii="Arial" w:hAnsi="Arial" w:cs="Arial"/>
+                <w:b w:val="0"/>
+                <w:bCs w:val="0"/>
+                <w:sz w:val="22"/>
+                <w:szCs w:val="22"/>
+              </w:rPr>
+              <w:t>.</w:t>
+            </w:r>
+          </w:p>
+          <w:p>
+            <w:pPr>
+              <w:pStyle w:val="Prrafodelista"/>
+              <w:numPr>
+                <w:ilvl w:val="0"/>
+                <w:numId w:val="4"/>
+              </w:numPr>
+              <w:spacing w:line="360" w:lineRule="auto"/>
+              <w:rPr>
+                <w:rStyle w:val="Textoennegrita"/>
+                <w:rFonts w:ascii="Arial" w:hAnsi="Arial" w:cs="Arial"/>
+                <w:b w:val="0"/>
+                <w:bCs w:val="0"/>
+                <w:sz w:val="22"/>
+                <w:szCs w:val="22"/>
+              </w:rPr>
+            </w:pPr>
+            <w:r>
+              <w:rPr>
+                <w:rStyle w:val="Textoennegrita"/>
+                <w:rFonts w:ascii="Arial" w:hAnsi="Arial" w:cs="Arial"/>
+                <w:b w:val="0"/>
+                <w:bCs w:val="0"/>
+                <w:sz w:val="22"/>
+                <w:szCs w:val="22"/>
+              </w:rPr>
+              <w:t>Entrenamiento y prueba de modelos de redes neuronales</w:t>
+            </w:r>
+            <w:r>
+              <w:rPr>
+                <w:rStyle w:val="Textoennegrita"/>
+                <w:rFonts w:ascii="Arial" w:hAnsi="Arial" w:cs="Arial"/>
+                <w:b w:val="0"/>
+                <w:bCs w:val="0"/>
+                <w:sz w:val="22"/>
+                <w:szCs w:val="22"/>
+              </w:rPr>
+              <w:t>.</w:t>
+            </w:r>
+          </w:p>
+          <w:p>
+            <w:pPr>
+              <w:pStyle w:val="Prrafodelista"/>
+              <w:numPr>
+                <w:ilvl w:val="0"/>
+                <w:numId w:val="4"/>
+              </w:numPr>
+              <w:spacing w:line="360" w:lineRule="auto"/>
+              <w:rPr>
+                <w:rFonts w:ascii="Arial" w:eastAsia="Arial" w:hAnsi="Arial" w:cs="Arial"/>
+                <w:sz w:val="22"/>
+                <w:szCs w:val="22"/>
+              </w:rPr>
+            </w:pPr>
+            <w:r>
+              <w:rPr>
+                <w:rStyle w:val="Textoennegrita"/>
+                <w:rFonts w:ascii="Arial" w:hAnsi="Arial" w:cs="Arial"/>
+                <w:b w:val="0"/>
+                <w:bCs w:val="0"/>
+                <w:sz w:val="22"/>
+                <w:szCs w:val="22"/>
+              </w:rPr>
+              <w:t>Desarrollo del prototipo de aplicación móvil con la integración de los modelos</w:t>
+            </w:r>
+            <w:r>
+              <w:rPr>
+                <w:rStyle w:val="Textoennegrita"/>
+                <w:rFonts w:ascii="Arial" w:hAnsi="Arial" w:cs="Arial"/>
+                <w:b w:val="0"/>
+                <w:bCs w:val="0"/>
+                <w:sz w:val="22"/>
+                <w:szCs w:val="22"/>
+              </w:rPr>
+              <w:t>.</w:t>
+            </w:r>
           </w:p>
         </w:tc>
       </w:tr>
@@ -2357,32 +3553,113 @@
       </w:tr>
       <w:tr>
         <w:trPr>
+          <w:trHeight w:val="67"/>
+          <w:tblHeader/>
+        </w:trPr>
+        <w:tc>
+          <w:tcPr>
+            <w:tcW w:w="562" w:type="dxa"/>
+            <w:vAlign w:val="center"/>
+          </w:tcPr>
+          <w:p>
+            <w:pPr>
+              <w:spacing w:line="360" w:lineRule="auto"/>
+              <w:rPr>
+                <w:rFonts w:ascii="Arial" w:eastAsia="Arial" w:hAnsi="Arial" w:cs="Arial"/>
+                <w:bCs/>
+                <w:sz w:val="22"/>
+                <w:szCs w:val="22"/>
+              </w:rPr>
+            </w:pPr>
+            <w:r>
+              <w:rPr>
+                <w:rFonts w:ascii="Arial" w:eastAsia="Arial" w:hAnsi="Arial" w:cs="Arial"/>
+                <w:bCs/>
+                <w:sz w:val="22"/>
+                <w:szCs w:val="22"/>
+              </w:rPr>
+              <w:t>1</w:t>
+            </w:r>
+          </w:p>
+        </w:tc>
+        <w:tc>
+          <w:tcPr>
+            <w:tcW w:w="1985" w:type="dxa"/>
+            <w:vAlign w:val="center"/>
+          </w:tcPr>
+          <w:p>
+            <w:pPr>
+              <w:spacing w:line="360" w:lineRule="auto"/>
+              <w:rPr>
+                <w:rFonts w:ascii="Arial" w:eastAsia="Arial" w:hAnsi="Arial" w:cs="Arial"/>
+                <w:bCs/>
+                <w:sz w:val="22"/>
+                <w:szCs w:val="22"/>
+              </w:rPr>
+            </w:pPr>
+            <w:r>
+              <w:rPr>
+                <w:rFonts w:ascii="Arial" w:eastAsia="Arial" w:hAnsi="Arial" w:cs="Arial"/>
+                <w:bCs/>
+                <w:sz w:val="22"/>
+                <w:szCs w:val="22"/>
+              </w:rPr>
+              <w:t>Dataset de imágenes etiquetadas</w:t>
+            </w:r>
+          </w:p>
+        </w:tc>
+        <w:tc>
+          <w:tcPr>
+            <w:tcW w:w="6847" w:type="dxa"/>
+            <w:vAlign w:val="center"/>
+          </w:tcPr>
+          <w:p>
+            <w:pPr>
+              <w:spacing w:line="360" w:lineRule="auto"/>
+              <w:rPr>
+                <w:rFonts w:ascii="Arial" w:eastAsia="Arial" w:hAnsi="Arial" w:cs="Arial"/>
+                <w:bCs/>
+                <w:sz w:val="22"/>
+                <w:szCs w:val="22"/>
+              </w:rPr>
+            </w:pPr>
+          </w:p>
+        </w:tc>
+      </w:tr>
+      <w:tr>
+        <w:trPr>
           <w:trHeight w:val="66"/>
         </w:trPr>
         <w:tc>
           <w:tcPr>
             <w:tcW w:w="562" w:type="dxa"/>
-          </w:tcPr>
-          <w:p>
-            <w:pPr>
-              <w:jc w:val="center"/>
+            <w:vAlign w:val="center"/>
+          </w:tcPr>
+          <w:p>
+            <w:pPr>
+              <w:spacing w:line="360" w:lineRule="auto"/>
               <w:rPr>
                 <w:rFonts w:ascii="Arial" w:eastAsia="Arial" w:hAnsi="Arial" w:cs="Arial"/>
                 <w:bCs/>
+                <w:sz w:val="22"/>
+                <w:szCs w:val="22"/>
               </w:rPr>
             </w:pPr>
             <w:r>
               <w:rPr>
                 <w:rFonts w:ascii="Arial" w:eastAsia="Arial" w:hAnsi="Arial" w:cs="Arial"/>
                 <w:bCs/>
-              </w:rPr>
-              <w:t>1</w:t>
+                <w:sz w:val="22"/>
+                <w:szCs w:val="22"/>
+              </w:rPr>
+              <w:t>2</w:t>
             </w:r>
           </w:p>
         </w:tc>
         <w:tc>
           <w:tcPr>
             <w:tcW w:w="1985" w:type="dxa"/>
+            <w:vAlign w:val="center"/>
           </w:tcPr>
           <w:p>
             <w:pPr>
@@ -2397,12 +3674,13 @@
                 <w:tab w:val="center" w:pos="4419"/>
                 <w:tab w:val="right" w:pos="8838"/>
               </w:tabs>
-              <w:spacing w:after="200" w:line="276" w:lineRule="auto"/>
-              <w:jc w:val="both"/>
+              <w:spacing w:after="200" w:line="360" w:lineRule="auto"/>
               <w:rPr>
                 <w:rFonts w:ascii="Arial" w:eastAsia="Arial" w:hAnsi="Arial" w:cs="Arial"/>
                 <w:bCs/>
                 <w:color w:val="000000"/>
+                <w:sz w:val="22"/>
+                <w:szCs w:val="22"/>
               </w:rPr>
             </w:pPr>
             <w:r>
@@ -2410,6 +3688,8 @@
                 <w:rFonts w:ascii="Arial" w:eastAsia="Arial" w:hAnsi="Arial" w:cs="Arial"/>
                 <w:bCs/>
                 <w:color w:val="000000"/>
+                <w:sz w:val="22"/>
+                <w:szCs w:val="22"/>
               </w:rPr>
               <w:t>Prototipo de aplicación móvil</w:t>
             </w:r>
@@ -2418,12 +3698,16 @@
         <w:tc>
           <w:tcPr>
             <w:tcW w:w="6847" w:type="dxa"/>
-          </w:tcPr>
-          <w:p>
-            <w:pPr>
+            <w:vAlign w:val="center"/>
+          </w:tcPr>
+          <w:p>
+            <w:pPr>
+              <w:spacing w:line="360" w:lineRule="auto"/>
               <w:rPr>
                 <w:rFonts w:ascii="Arial" w:eastAsia="Arial" w:hAnsi="Arial" w:cs="Arial"/>
                 <w:bCs/>
+                <w:sz w:val="22"/>
+                <w:szCs w:val="22"/>
               </w:rPr>
             </w:pPr>
           </w:p>
@@ -2436,54 +3720,81 @@
         <w:tc>
           <w:tcPr>
             <w:tcW w:w="562" w:type="dxa"/>
-          </w:tcPr>
-          <w:p>
-            <w:pPr>
-              <w:jc w:val="center"/>
+            <w:vAlign w:val="center"/>
+          </w:tcPr>
+          <w:p>
+            <w:pPr>
+              <w:spacing w:line="360" w:lineRule="auto"/>
               <w:rPr>
                 <w:rFonts w:ascii="Arial" w:eastAsia="Arial" w:hAnsi="Arial" w:cs="Arial"/>
                 <w:bCs/>
+                <w:sz w:val="22"/>
+                <w:szCs w:val="22"/>
               </w:rPr>
             </w:pPr>
             <w:r>
               <w:rPr>
                 <w:rFonts w:ascii="Arial" w:eastAsia="Arial" w:hAnsi="Arial" w:cs="Arial"/>
                 <w:bCs/>
-              </w:rPr>
-              <w:t>2</w:t>
+                <w:sz w:val="22"/>
+                <w:szCs w:val="22"/>
+              </w:rPr>
+              <w:t>3</w:t>
             </w:r>
           </w:p>
         </w:tc>
         <w:tc>
           <w:tcPr>
             <w:tcW w:w="1985" w:type="dxa"/>
-          </w:tcPr>
-          <w:p>
-            <w:pPr>
-              <w:rPr>
-                <w:rFonts w:ascii="Arial" w:eastAsia="Arial" w:hAnsi="Arial" w:cs="Arial"/>
-                <w:bCs/>
-              </w:rPr>
-            </w:pPr>
-            <w:r>
+            <w:vAlign w:val="center"/>
+          </w:tcPr>
+          <w:p>
+            <w:pPr>
+              <w:pBdr>
+                <w:top w:val="nil"/>
+                <w:left w:val="nil"/>
+                <w:bottom w:val="nil"/>
+                <w:right w:val="nil"/>
+                <w:between w:val="nil"/>
+              </w:pBdr>
+              <w:tabs>
+                <w:tab w:val="center" w:pos="4419"/>
+                <w:tab w:val="right" w:pos="8838"/>
+              </w:tabs>
+              <w:spacing w:after="200" w:line="360" w:lineRule="auto"/>
               <w:rPr>
                 <w:rFonts w:ascii="Arial" w:eastAsia="Arial" w:hAnsi="Arial" w:cs="Arial"/>
                 <w:bCs/>
                 <w:color w:val="000000"/>
-              </w:rPr>
-              <w:t>Documentación técnica</w:t>
+                <w:sz w:val="22"/>
+                <w:szCs w:val="22"/>
+              </w:rPr>
+            </w:pPr>
+            <w:r>
+              <w:rPr>
+                <w:rFonts w:ascii="Arial" w:eastAsia="Arial" w:hAnsi="Arial" w:cs="Arial"/>
+                <w:bCs/>
+                <w:color w:val="000000"/>
+                <w:sz w:val="22"/>
+                <w:szCs w:val="22"/>
+              </w:rPr>
+              <w:t>Modelo entrenado</w:t>
             </w:r>
           </w:p>
         </w:tc>
         <w:tc>
           <w:tcPr>
             <w:tcW w:w="6847" w:type="dxa"/>
-          </w:tcPr>
-          <w:p>
-            <w:pPr>
+            <w:vAlign w:val="center"/>
+          </w:tcPr>
+          <w:p>
+            <w:pPr>
+              <w:spacing w:line="360" w:lineRule="auto"/>
               <w:rPr>
                 <w:rFonts w:ascii="Arial" w:eastAsia="Arial" w:hAnsi="Arial" w:cs="Arial"/>
                 <w:bCs/>
+                <w:sz w:val="22"/>
+                <w:szCs w:val="22"/>
               </w:rPr>
             </w:pPr>
           </w:p>
@@ -2496,39 +3807,126 @@
         <w:tc>
           <w:tcPr>
             <w:tcW w:w="562" w:type="dxa"/>
-          </w:tcPr>
-          <w:p>
-            <w:pPr>
-              <w:jc w:val="center"/>
+            <w:vAlign w:val="center"/>
+          </w:tcPr>
+          <w:p>
+            <w:pPr>
+              <w:spacing w:line="360" w:lineRule="auto"/>
               <w:rPr>
                 <w:rFonts w:ascii="Arial" w:eastAsia="Arial" w:hAnsi="Arial" w:cs="Arial"/>
                 <w:bCs/>
-              </w:rPr>
-            </w:pPr>
+                <w:sz w:val="22"/>
+                <w:szCs w:val="22"/>
+              </w:rPr>
+            </w:pPr>
+            <w:r>
+              <w:rPr>
+                <w:rFonts w:ascii="Arial" w:eastAsia="Arial" w:hAnsi="Arial" w:cs="Arial"/>
+                <w:bCs/>
+                <w:sz w:val="22"/>
+                <w:szCs w:val="22"/>
+              </w:rPr>
+              <w:lastRenderedPageBreak/>
+              <w:t>4</w:t>
+            </w:r>
           </w:p>
         </w:tc>
         <w:tc>
           <w:tcPr>
             <w:tcW w:w="1985" w:type="dxa"/>
-          </w:tcPr>
-          <w:p>
-            <w:pPr>
+            <w:vAlign w:val="center"/>
+          </w:tcPr>
+          <w:p>
+            <w:pPr>
+              <w:spacing w:line="360" w:lineRule="auto"/>
               <w:rPr>
                 <w:rFonts w:ascii="Arial" w:eastAsia="Arial" w:hAnsi="Arial" w:cs="Arial"/>
                 <w:bCs/>
-              </w:rPr>
-            </w:pPr>
+                <w:sz w:val="22"/>
+                <w:szCs w:val="22"/>
+              </w:rPr>
+            </w:pPr>
+            <w:r>
+              <w:rPr>
+                <w:rFonts w:ascii="Arial" w:eastAsia="Arial" w:hAnsi="Arial" w:cs="Arial"/>
+                <w:bCs/>
+                <w:color w:val="000000"/>
+                <w:sz w:val="22"/>
+                <w:szCs w:val="22"/>
+              </w:rPr>
+              <w:t>Documentación técnica</w:t>
+            </w:r>
           </w:p>
         </w:tc>
         <w:tc>
           <w:tcPr>
             <w:tcW w:w="6847" w:type="dxa"/>
-          </w:tcPr>
-          <w:p>
-            <w:pPr>
+            <w:vAlign w:val="center"/>
+          </w:tcPr>
+          <w:p>
+            <w:pPr>
+              <w:spacing w:line="360" w:lineRule="auto"/>
               <w:rPr>
                 <w:rFonts w:ascii="Arial" w:eastAsia="Arial" w:hAnsi="Arial" w:cs="Arial"/>
                 <w:bCs/>
+                <w:sz w:val="22"/>
+                <w:szCs w:val="22"/>
+              </w:rPr>
+            </w:pPr>
+          </w:p>
+        </w:tc>
+      </w:tr>
+      <w:tr>
+        <w:trPr>
+          <w:trHeight w:val="66"/>
+        </w:trPr>
+        <w:tc>
+          <w:tcPr>
+            <w:tcW w:w="562" w:type="dxa"/>
+            <w:vAlign w:val="center"/>
+          </w:tcPr>
+          <w:p>
+            <w:pPr>
+              <w:spacing w:line="360" w:lineRule="auto"/>
+              <w:rPr>
+                <w:rFonts w:ascii="Arial" w:eastAsia="Arial" w:hAnsi="Arial" w:cs="Arial"/>
+                <w:bCs/>
+                <w:sz w:val="22"/>
+                <w:szCs w:val="22"/>
+              </w:rPr>
+            </w:pPr>
+          </w:p>
+        </w:tc>
+        <w:tc>
+          <w:tcPr>
+            <w:tcW w:w="1985" w:type="dxa"/>
+            <w:vAlign w:val="center"/>
+          </w:tcPr>
+          <w:p>
+            <w:pPr>
+              <w:spacing w:line="360" w:lineRule="auto"/>
+              <w:rPr>
+                <w:rFonts w:ascii="Arial" w:eastAsia="Arial" w:hAnsi="Arial" w:cs="Arial"/>
+                <w:bCs/>
+                <w:sz w:val="22"/>
+                <w:szCs w:val="22"/>
+              </w:rPr>
+            </w:pPr>
+          </w:p>
+        </w:tc>
+        <w:tc>
+          <w:tcPr>
+            <w:tcW w:w="6847" w:type="dxa"/>
+            <w:vAlign w:val="center"/>
+          </w:tcPr>
+          <w:p>
+            <w:pPr>
+              <w:spacing w:line="360" w:lineRule="auto"/>
+              <w:rPr>
+                <w:rFonts w:ascii="Arial" w:eastAsia="Arial" w:hAnsi="Arial" w:cs="Arial"/>
+                <w:bCs/>
+                <w:sz w:val="22"/>
+                <w:szCs w:val="22"/>
               </w:rPr>
             </w:pPr>
           </w:p>
@@ -3132,7 +4530,6 @@
           <w:rFonts w:ascii="Arial" w:eastAsia="Arial" w:hAnsi="Arial" w:cs="Arial"/>
           <w:b/>
         </w:rPr>
-        <w:lastRenderedPageBreak/>
         <w:t xml:space="preserve">* Institución de Educación Media o Superior; Centro de Investigación; Empresa; </w:t>
       </w:r>
       <w:r>
@@ -4503,7 +5900,6 @@
                 <w:i/>
                 <w:iCs/>
               </w:rPr>
-              <w:lastRenderedPageBreak/>
               <w:t>¿Conlleva este proyecto un impacto local o regional -positivo o negativo- sobre personas o comunidades humanas?</w:t>
             </w:r>
           </w:p>
@@ -4937,6 +6333,7 @@
               <w:rPr>
                 <w:rFonts w:ascii="Arial" w:eastAsia="Arial" w:hAnsi="Arial" w:cs="Arial"/>
               </w:rPr>
+              <w:lastRenderedPageBreak/>
               <w:t>Si la respuesta a la pregunta anterior fue “Si”, ¿ha previsto las medidas de protección y mitigación necesarias</w:t>
             </w:r>
             <w:r>
@@ -5890,6 +7287,119 @@
 <file path=word/numbering.xml><?xml version="1.0" encoding="utf-8"?>
 <w:numbering xmlns:wpc="http://schemas.microsoft.com/office/word/2010/wordprocessingCanvas" xmlns:cx="http://schemas.microsoft.com/office/drawing/2014/chartex" xmlns:cx1="http://schemas.microsoft.com/office/drawing/2015/9/8/chartex" xmlns:cx2="http://schemas.microsoft.com/office/drawing/2015/10/21/chartex" xmlns:cx3="http://schemas.microsoft.com/office/drawing/2016/5/9/chartex" xmlns:cx4="http://schemas.microsoft.com/office/drawing/2016/5/10/chartex" xmlns:cx5="http://schemas.microsoft.com/office/drawing/2016/5/11/chartex" xmlns:cx6="http://schemas.microsoft.com/office/drawing/2016/5/12/chartex" xmlns:cx7="http://schemas.microsoft.com/office/drawing/2016/5/13/chartex" xmlns:cx8="http://schemas.microsoft.com/office/drawing/2016/5/14/chartex" xmlns:mc="http://schemas.openxmlformats.org/markup-compatibility/2006" xmlns:aink="http://schemas.microsoft.com/office/drawing/2016/ink" xmlns:am3d="http://schemas.microsoft.com/office/drawing/2017/model3d" xmlns:o="urn:schemas-microsoft-com:office:office" xmlns:oel="http://schemas.microsoft.com/office/2019/extlst" xmlns:r="http://schemas.openxmlformats.org/officeDocument/2006/relationships" xmlns:m="http://schemas.openxmlformats.org/officeDocument/2006/math" xmlns:v="urn:schemas-microsoft-com:vml" xmlns:wp14="http://schemas.microsoft.com/office/word/2010/wordprocessingDrawing" xmlns:wp="http://schemas.openxmlformats.org/drawingml/2006/wordprocessingDrawing" xmlns:w10="urn:schemas-microsoft-com:office:word" xmlns:w="http://schemas.openxmlformats.org/wordprocessingml/2006/main" xmlns:w14="http://schemas.microsoft.com/office/word/2010/wordml" xmlns:w15="http://schemas.microsoft.com/office/word/2012/wordml" xmlns:w16cex="http://schemas.microsoft.com/office/word/2018/wordml/cex" xmlns:w16cid="http://schemas.microsoft.com/office/word/2016/wordml/cid" xmlns:w16="http://schemas.microsoft.com/office/word/2018/wordml" xmlns:w16sdtdh="http://schemas.microsoft.com/office/word/2020/wordml/sdtdatahash" xmlns:w16se="http://schemas.microsoft.com/office/word/2015/wordml/symex" xmlns:wpg="http://schemas.microsoft.com/office/word/2010/wordprocessingGroup" xmlns:wpi="http://schemas.microsoft.com/office/word/2010/wordprocessingInk" xmlns:wne="http://schemas.microsoft.com/office/word/2006/wordml" xmlns:wps="http://schemas.microsoft.com/office/word/2010/wordprocessingShape" mc:Ignorable="w14 w15 w16se w16cid w16 w16cex w16sdtdh wp14">
   <w:abstractNum w:abstractNumId="0" w15:restartNumberingAfterBreak="0">
+    <w:nsid w:val="2A123DCF"/>
+    <w:multiLevelType w:val="hybridMultilevel"/>
+    <w:tmpl w:val="EC2013A8"/>
+    <w:lvl w:ilvl="0" w:tplc="580A0001">
+      <w:start w:val="1"/>
+      <w:numFmt w:val="bullet"/>
+      <w:lvlText w:val=""/>
+      <w:lvlJc w:val="left"/>
+      <w:pPr>
+        <w:ind w:left="720" w:hanging="360"/>
+      </w:pPr>
+      <w:rPr>
+        <w:rFonts w:ascii="Symbol" w:hAnsi="Symbol" w:hint="default"/>
+      </w:rPr>
+    </w:lvl>
+    <w:lvl w:ilvl="1" w:tplc="580A0003" w:tentative="1">
+      <w:start w:val="1"/>
+      <w:numFmt w:val="bullet"/>
+      <w:lvlText w:val="o"/>
+      <w:lvlJc w:val="left"/>
+      <w:pPr>
+        <w:ind w:left="1440" w:hanging="360"/>
+      </w:pPr>
+      <w:rPr>
+        <w:rFonts w:ascii="Courier New" w:hAnsi="Courier New" w:cs="Courier New" w:hint="default"/>
+      </w:rPr>
+    </w:lvl>
+    <w:lvl w:ilvl="2" w:tplc="580A0005" w:tentative="1">
+      <w:start w:val="1"/>
+      <w:numFmt w:val="bullet"/>
+      <w:lvlText w:val=""/>
+      <w:lvlJc w:val="left"/>
+      <w:pPr>
+        <w:ind w:left="2160" w:hanging="360"/>
+      </w:pPr>
+      <w:rPr>
+        <w:rFonts w:ascii="Wingdings" w:hAnsi="Wingdings" w:hint="default"/>
+      </w:rPr>
+    </w:lvl>
+    <w:lvl w:ilvl="3" w:tplc="580A0001" w:tentative="1">
+      <w:start w:val="1"/>
+      <w:numFmt w:val="bullet"/>
+      <w:lvlText w:val=""/>
+      <w:lvlJc w:val="left"/>
+      <w:pPr>
+        <w:ind w:left="2880" w:hanging="360"/>
+      </w:pPr>
+      <w:rPr>
+        <w:rFonts w:ascii="Symbol" w:hAnsi="Symbol" w:hint="default"/>
+      </w:rPr>
+    </w:lvl>
+    <w:lvl w:ilvl="4" w:tplc="580A0003" w:tentative="1">
+      <w:start w:val="1"/>
+      <w:numFmt w:val="bullet"/>
+      <w:lvlText w:val="o"/>
+      <w:lvlJc w:val="left"/>
+      <w:pPr>
+        <w:ind w:left="3600" w:hanging="360"/>
+      </w:pPr>
+      <w:rPr>
+        <w:rFonts w:ascii="Courier New" w:hAnsi="Courier New" w:cs="Courier New" w:hint="default"/>
+      </w:rPr>
+    </w:lvl>
+    <w:lvl w:ilvl="5" w:tplc="580A0005" w:tentative="1">
+      <w:start w:val="1"/>
+      <w:numFmt w:val="bullet"/>
+      <w:lvlText w:val=""/>
+      <w:lvlJc w:val="left"/>
+      <w:pPr>
+        <w:ind w:left="4320" w:hanging="360"/>
+      </w:pPr>
+      <w:rPr>
+        <w:rFonts w:ascii="Wingdings" w:hAnsi="Wingdings" w:hint="default"/>
+      </w:rPr>
+    </w:lvl>
+    <w:lvl w:ilvl="6" w:tplc="580A0001" w:tentative="1">
+      <w:start w:val="1"/>
+      <w:numFmt w:val="bullet"/>
+      <w:lvlText w:val=""/>
+      <w:lvlJc w:val="left"/>
+      <w:pPr>
+        <w:ind w:left="5040" w:hanging="360"/>
+      </w:pPr>
+      <w:rPr>
+        <w:rFonts w:ascii="Symbol" w:hAnsi="Symbol" w:hint="default"/>
+      </w:rPr>
+    </w:lvl>
+    <w:lvl w:ilvl="7" w:tplc="580A0003" w:tentative="1">
+      <w:start w:val="1"/>
+      <w:numFmt w:val="bullet"/>
+      <w:lvlText w:val="o"/>
+      <w:lvlJc w:val="left"/>
+      <w:pPr>
+        <w:ind w:left="5760" w:hanging="360"/>
+      </w:pPr>
+      <w:rPr>
+        <w:rFonts w:ascii="Courier New" w:hAnsi="Courier New" w:cs="Courier New" w:hint="default"/>
+      </w:rPr>
+    </w:lvl>
+    <w:lvl w:ilvl="8" w:tplc="580A0005" w:tentative="1">
+      <w:start w:val="1"/>
+      <w:numFmt w:val="bullet"/>
+      <w:lvlText w:val=""/>
+      <w:lvlJc w:val="left"/>
+      <w:pPr>
+        <w:ind w:left="6480" w:hanging="360"/>
+      </w:pPr>
+      <w:rPr>
+        <w:rFonts w:ascii="Wingdings" w:hAnsi="Wingdings" w:hint="default"/>
+      </w:rPr>
+    </w:lvl>
+  </w:abstractNum>
+  <w:abstractNum w:abstractNumId="1" w15:restartNumberingAfterBreak="0">
     <w:nsid w:val="48C03D0C"/>
     <w:multiLevelType w:val="multilevel"/>
     <w:tmpl w:val="508A0F3E"/>
@@ -6002,7 +7512,7 @@
       </w:rPr>
     </w:lvl>
   </w:abstractNum>
-  <w:abstractNum w:abstractNumId="1" w15:restartNumberingAfterBreak="0">
+  <w:abstractNum w:abstractNumId="2" w15:restartNumberingAfterBreak="0">
     <w:nsid w:val="69773C73"/>
     <w:multiLevelType w:val="hybridMultilevel"/>
     <w:tmpl w:val="7714A5C2"/>
@@ -6012,7 +7522,7 @@
       <w:lvlText w:val=""/>
       <w:lvlJc w:val="left"/>
       <w:pPr>
-        <w:ind w:left="720" w:hanging="360"/>
+        <w:ind w:left="360" w:hanging="360"/>
       </w:pPr>
       <w:rPr>
         <w:rFonts w:ascii="Symbol" w:hAnsi="Symbol" w:hint="default"/>
@@ -6024,7 +7534,7 @@
       <w:lvlText w:val="o"/>
       <w:lvlJc w:val="left"/>
       <w:pPr>
-        <w:ind w:left="1440" w:hanging="360"/>
+        <w:ind w:left="1080" w:hanging="360"/>
       </w:pPr>
       <w:rPr>
         <w:rFonts w:ascii="Courier New" w:hAnsi="Courier New" w:cs="Courier New" w:hint="default"/>
@@ -6036,7 +7546,7 @@
       <w:lvlText w:val=""/>
       <w:lvlJc w:val="left"/>
       <w:pPr>
-        <w:ind w:left="2160" w:hanging="360"/>
+        <w:ind w:left="1800" w:hanging="360"/>
       </w:pPr>
       <w:rPr>
         <w:rFonts w:ascii="Wingdings" w:hAnsi="Wingdings" w:hint="default"/>
@@ -6048,7 +7558,7 @@
       <w:lvlText w:val=""/>
       <w:lvlJc w:val="left"/>
       <w:pPr>
-        <w:ind w:left="2880" w:hanging="360"/>
+        <w:ind w:left="2520" w:hanging="360"/>
       </w:pPr>
       <w:rPr>
         <w:rFonts w:ascii="Symbol" w:hAnsi="Symbol" w:hint="default"/>
@@ -6060,7 +7570,7 @@
       <w:lvlText w:val="o"/>
       <w:lvlJc w:val="left"/>
       <w:pPr>
-        <w:ind w:left="3600" w:hanging="360"/>
+        <w:ind w:left="3240" w:hanging="360"/>
       </w:pPr>
       <w:rPr>
         <w:rFonts w:ascii="Courier New" w:hAnsi="Courier New" w:cs="Courier New" w:hint="default"/>
@@ -6072,7 +7582,7 @@
       <w:lvlText w:val=""/>
       <w:lvlJc w:val="left"/>
       <w:pPr>
-        <w:ind w:left="4320" w:hanging="360"/>
+        <w:ind w:left="3960" w:hanging="360"/>
       </w:pPr>
       <w:rPr>
         <w:rFonts w:ascii="Wingdings" w:hAnsi="Wingdings" w:hint="default"/>
@@ -6084,7 +7594,7 @@
       <w:lvlText w:val=""/>
       <w:lvlJc w:val="left"/>
       <w:pPr>
-        <w:ind w:left="5040" w:hanging="360"/>
+        <w:ind w:left="4680" w:hanging="360"/>
       </w:pPr>
       <w:rPr>
         <w:rFonts w:ascii="Symbol" w:hAnsi="Symbol" w:hint="default"/>
@@ -6096,7 +7606,7 @@
       <w:lvlText w:val="o"/>
       <w:lvlJc w:val="left"/>
       <w:pPr>
-        <w:ind w:left="5760" w:hanging="360"/>
+        <w:ind w:left="5400" w:hanging="360"/>
       </w:pPr>
       <w:rPr>
         <w:rFonts w:ascii="Courier New" w:hAnsi="Courier New" w:cs="Courier New" w:hint="default"/>
@@ -6108,14 +7618,127 @@
       <w:lvlText w:val=""/>
       <w:lvlJc w:val="left"/>
       <w:pPr>
-        <w:ind w:left="6480" w:hanging="360"/>
+        <w:ind w:left="6120" w:hanging="360"/>
       </w:pPr>
       <w:rPr>
         <w:rFonts w:ascii="Wingdings" w:hAnsi="Wingdings" w:hint="default"/>
       </w:rPr>
     </w:lvl>
   </w:abstractNum>
-  <w:abstractNum w:abstractNumId="2" w15:restartNumberingAfterBreak="0">
+  <w:abstractNum w:abstractNumId="3" w15:restartNumberingAfterBreak="0">
+    <w:nsid w:val="6EFA4542"/>
+    <w:multiLevelType w:val="hybridMultilevel"/>
+    <w:tmpl w:val="6A6E7AEA"/>
+    <w:lvl w:ilvl="0" w:tplc="580A0001">
+      <w:start w:val="1"/>
+      <w:numFmt w:val="bullet"/>
+      <w:lvlText w:val=""/>
+      <w:lvlJc w:val="left"/>
+      <w:pPr>
+        <w:ind w:left="360" w:hanging="360"/>
+      </w:pPr>
+      <w:rPr>
+        <w:rFonts w:ascii="Symbol" w:hAnsi="Symbol" w:hint="default"/>
+      </w:rPr>
+    </w:lvl>
+    <w:lvl w:ilvl="1" w:tplc="580A0003" w:tentative="1">
+      <w:start w:val="1"/>
+      <w:numFmt w:val="bullet"/>
+      <w:lvlText w:val="o"/>
+      <w:lvlJc w:val="left"/>
+      <w:pPr>
+        <w:ind w:left="1080" w:hanging="360"/>
+      </w:pPr>
+      <w:rPr>
+        <w:rFonts w:ascii="Courier New" w:hAnsi="Courier New" w:cs="Courier New" w:hint="default"/>
+      </w:rPr>
+    </w:lvl>
+    <w:lvl w:ilvl="2" w:tplc="580A0005" w:tentative="1">
+      <w:start w:val="1"/>
+      <w:numFmt w:val="bullet"/>
+      <w:lvlText w:val=""/>
+      <w:lvlJc w:val="left"/>
+      <w:pPr>
+        <w:ind w:left="1800" w:hanging="360"/>
+      </w:pPr>
+      <w:rPr>
+        <w:rFonts w:ascii="Wingdings" w:hAnsi="Wingdings" w:hint="default"/>
+      </w:rPr>
+    </w:lvl>
+    <w:lvl w:ilvl="3" w:tplc="580A0001" w:tentative="1">
+      <w:start w:val="1"/>
+      <w:numFmt w:val="bullet"/>
+      <w:lvlText w:val=""/>
+      <w:lvlJc w:val="left"/>
+      <w:pPr>
+        <w:ind w:left="2520" w:hanging="360"/>
+      </w:pPr>
+      <w:rPr>
+        <w:rFonts w:ascii="Symbol" w:hAnsi="Symbol" w:hint="default"/>
+      </w:rPr>
+    </w:lvl>
+    <w:lvl w:ilvl="4" w:tplc="580A0003" w:tentative="1">
+      <w:start w:val="1"/>
+      <w:numFmt w:val="bullet"/>
+      <w:lvlText w:val="o"/>
+      <w:lvlJc w:val="left"/>
+      <w:pPr>
+        <w:ind w:left="3240" w:hanging="360"/>
+      </w:pPr>
+      <w:rPr>
+        <w:rFonts w:ascii="Courier New" w:hAnsi="Courier New" w:cs="Courier New" w:hint="default"/>
+      </w:rPr>
+    </w:lvl>
+    <w:lvl w:ilvl="5" w:tplc="580A0005" w:tentative="1">
+      <w:start w:val="1"/>
+      <w:numFmt w:val="bullet"/>
+      <w:lvlText w:val=""/>
+      <w:lvlJc w:val="left"/>
+      <w:pPr>
+        <w:ind w:left="3960" w:hanging="360"/>
+      </w:pPr>
+      <w:rPr>
+        <w:rFonts w:ascii="Wingdings" w:hAnsi="Wingdings" w:hint="default"/>
+      </w:rPr>
+    </w:lvl>
+    <w:lvl w:ilvl="6" w:tplc="580A0001" w:tentative="1">
+      <w:start w:val="1"/>
+      <w:numFmt w:val="bullet"/>
+      <w:lvlText w:val=""/>
+      <w:lvlJc w:val="left"/>
+      <w:pPr>
+        <w:ind w:left="4680" w:hanging="360"/>
+      </w:pPr>
+      <w:rPr>
+        <w:rFonts w:ascii="Symbol" w:hAnsi="Symbol" w:hint="default"/>
+      </w:rPr>
+    </w:lvl>
+    <w:lvl w:ilvl="7" w:tplc="580A0003" w:tentative="1">
+      <w:start w:val="1"/>
+      <w:numFmt w:val="bullet"/>
+      <w:lvlText w:val="o"/>
+      <w:lvlJc w:val="left"/>
+      <w:pPr>
+        <w:ind w:left="5400" w:hanging="360"/>
+      </w:pPr>
+      <w:rPr>
+        <w:rFonts w:ascii="Courier New" w:hAnsi="Courier New" w:cs="Courier New" w:hint="default"/>
+      </w:rPr>
+    </w:lvl>
+    <w:lvl w:ilvl="8" w:tplc="580A0005" w:tentative="1">
+      <w:start w:val="1"/>
+      <w:numFmt w:val="bullet"/>
+      <w:lvlText w:val=""/>
+      <w:lvlJc w:val="left"/>
+      <w:pPr>
+        <w:ind w:left="6120" w:hanging="360"/>
+      </w:pPr>
+      <w:rPr>
+        <w:rFonts w:ascii="Wingdings" w:hAnsi="Wingdings" w:hint="default"/>
+      </w:rPr>
+    </w:lvl>
+  </w:abstractNum>
+  <w:abstractNum w:abstractNumId="4" w15:restartNumberingAfterBreak="0">
     <w:nsid w:val="72DD4A1F"/>
     <w:multiLevelType w:val="hybridMultilevel"/>
     <w:tmpl w:val="87507448"/>
@@ -6228,10 +7851,10 @@
       </w:rPr>
     </w:lvl>
   </w:abstractNum>
-  <w:abstractNum w:abstractNumId="3" w15:restartNumberingAfterBreak="0">
+  <w:abstractNum w:abstractNumId="5" w15:restartNumberingAfterBreak="0">
     <w:nsid w:val="7C1512B5"/>
     <w:multiLevelType w:val="hybridMultilevel"/>
-    <w:tmpl w:val="8AAEDE30"/>
+    <w:tmpl w:val="54EAE542"/>
     <w:lvl w:ilvl="0" w:tplc="580A0001">
       <w:start w:val="1"/>
       <w:numFmt w:val="bullet"/>
@@ -6342,15 +7965,21 @@
     </w:lvl>
   </w:abstractNum>
   <w:num w:numId="1" w16cid:durableId="625623350">
+    <w:abstractNumId w:val="1"/>
+  </w:num>
+  <w:num w:numId="2" w16cid:durableId="1029794054">
+    <w:abstractNumId w:val="2"/>
+  </w:num>
+  <w:num w:numId="3" w16cid:durableId="1392848397">
+    <w:abstractNumId w:val="4"/>
+  </w:num>
+  <w:num w:numId="4" w16cid:durableId="399980341">
+    <w:abstractNumId w:val="5"/>
+  </w:num>
+  <w:num w:numId="5" w16cid:durableId="1378774801">
     <w:abstractNumId w:val="0"/>
   </w:num>
-  <w:num w:numId="2" w16cid:durableId="1029794054">
-    <w:abstractNumId w:val="1"/>
-  </w:num>
-  <w:num w:numId="3" w16cid:durableId="1392848397">
-    <w:abstractNumId w:val="2"/>
-  </w:num>
-  <w:num w:numId="4" w16cid:durableId="399980341">
+  <w:num w:numId="6" w16cid:durableId="1257012088">
     <w:abstractNumId w:val="3"/>
   </w:num>
 </w:numbering>

</xml_diff>

<commit_message>
Descargados posibles partes del estado del arte
</commit_message>
<xml_diff>
--- a/Formato E1 - Modalidad B2023.docx
+++ b/Formato E1 - Modalidad B2023.docx
@@ -2303,7 +2303,23 @@
                 <w:sz w:val="22"/>
                 <w:szCs w:val="22"/>
               </w:rPr>
-              <w:t>futuras ideas aplicación o casos de uso utilizando los conocimientos generados en el</w:t>
+              <w:t xml:space="preserve">futuras ideas </w:t>
+            </w:r>
+            <w:r>
+              <w:rPr>
+                <w:rFonts w:ascii="Arial" w:eastAsia="Arial" w:hAnsi="Arial" w:cs="Arial"/>
+                <w:sz w:val="22"/>
+                <w:szCs w:val="22"/>
+              </w:rPr>
+              <w:t xml:space="preserve">de </w:t>
+            </w:r>
+            <w:r>
+              <w:rPr>
+                <w:rFonts w:ascii="Arial" w:eastAsia="Arial" w:hAnsi="Arial" w:cs="Arial"/>
+                <w:sz w:val="22"/>
+                <w:szCs w:val="22"/>
+              </w:rPr>
+              <w:t>aplicación o casos de uso utilizando los conocimientos generados en el</w:t>
             </w:r>
             <w:r>
               <w:rPr>
@@ -4698,11 +4714,19 @@
           </w:tcPr>
           <w:p>
             <w:pPr>
+              <w:spacing w:line="360" w:lineRule="auto"/>
               <w:rPr>
                 <w:rFonts w:ascii="Arial" w:eastAsia="Arial" w:hAnsi="Arial" w:cs="Arial"/>
                 <w:bCs/>
               </w:rPr>
             </w:pPr>
+            <w:r>
+              <w:rPr>
+                <w:rFonts w:ascii="Arial" w:eastAsia="Arial" w:hAnsi="Arial" w:cs="Arial"/>
+                <w:bCs/>
+              </w:rPr>
+              <w:t>El impacto económico del proyecto está delimitado, por el aumento en productividad que generaría la puesta en marcha de la aplicación, es decir, para los productores de cacao, realizar la tarea de selección de vainas durante el proceso de corte apoyados en una herramienta tecnológica les permitiría reducir el que toma llevar a cabo la actividad.</w:t>
+            </w:r>
           </w:p>
         </w:tc>
       </w:tr>
@@ -4748,6 +4772,13 @@
                 <w:bCs/>
               </w:rPr>
             </w:pPr>
+            <w:r>
+              <w:rPr>
+                <w:rFonts w:ascii="Arial" w:eastAsia="Arial" w:hAnsi="Arial" w:cs="Arial"/>
+                <w:bCs/>
+              </w:rPr>
+              <w:t xml:space="preserve">En el estado de tabasco, el uso de tecnología en el sector agroindustrial aún no es tan generalizado, debido a esto, explorar las aplicaciones que la inteligencia artificial tiene en los dicho sector, permitiría el desarrollo </w:t>
+            </w:r>
           </w:p>
         </w:tc>
       </w:tr>
@@ -4985,6 +5016,7 @@
                 <w:rFonts w:ascii="Arial" w:eastAsia="Arial" w:hAnsi="Arial" w:cs="Arial"/>
                 <w:b/>
               </w:rPr>
+              <w:lastRenderedPageBreak/>
               <w:t>Cantidad de estudiantes contemplados:</w:t>
             </w:r>
           </w:p>
@@ -6213,6 +6245,7 @@
                 <w:i/>
                 <w:iCs/>
               </w:rPr>
+              <w:lastRenderedPageBreak/>
               <w:t>¿Dentro del espacio de realización del proyecto se encuentran áreas naturales o culturales protegidas, o elegibles para ser designadas como tales?</w:t>
             </w:r>
           </w:p>
@@ -6333,7 +6366,6 @@
               <w:rPr>
                 <w:rFonts w:ascii="Arial" w:eastAsia="Arial" w:hAnsi="Arial" w:cs="Arial"/>
               </w:rPr>
-              <w:lastRenderedPageBreak/>
               <w:t>Si la respuesta a la pregunta anterior fue “Si”, ¿ha previsto las medidas de protección y mitigación necesarias</w:t>
             </w:r>
             <w:r>
@@ -6759,7 +6791,14 @@
               <w:rPr>
                 <w:rFonts w:ascii="Arial" w:eastAsia="Arial" w:hAnsi="Arial" w:cs="Arial"/>
               </w:rPr>
-              <w:t>Objetivo 9: Industria, Innovación e Infraestructura</w:t>
+              <w:t xml:space="preserve">Objetivo 9: </w:t>
+            </w:r>
+            <w:r>
+              <w:rPr>
+                <w:rFonts w:ascii="Arial" w:eastAsia="Arial" w:hAnsi="Arial" w:cs="Arial"/>
+                <w:u w:val="single"/>
+              </w:rPr>
+              <w:t>Industria, Innovación e Infraestructura</w:t>
             </w:r>
           </w:p>
         </w:tc>

</xml_diff>